<commit_message>
Fin du premier Tuto Regression Lineaire
Contient les fichiers python, le document word tutoriel et un powerpoint rapide.
</commit_message>
<xml_diff>
--- a/tutorielTensorFlow.docx
+++ b/tutorielTensorFlow.docx
@@ -10,7 +10,7 @@
         </w:rPr>
         <w:pict>
           <v:rect id="_x0000_s1028" style="position:absolute;left:0;text-align:left;margin-left:331.15pt;margin-top:1.9pt;width:165.75pt;height:66.75pt;z-index:251659264" strokecolor="white [3212]">
-            <v:textbox>
+            <v:textbox style="mso-next-textbox:#_x0000_s1028">
               <w:txbxContent>
                 <w:p>
                   <w:r>
@@ -77,7 +77,7 @@
         </w:rPr>
         <w:pict>
           <v:rect id="_x0000_s1026" style="position:absolute;left:0;text-align:left;margin-left:-16.85pt;margin-top:-4.85pt;width:144.2pt;height:101.7pt;z-index:251658240;mso-wrap-style:none" strokecolor="white [3212]">
-            <v:textbox style="mso-fit-shape-to-text:t">
+            <v:textbox style="mso-next-textbox:#_x0000_s1026;mso-fit-shape-to-text:t">
               <w:txbxContent>
                 <w:p>
                   <w:r>
@@ -294,55 +294,6 @@
     <w:p>
       <w:pPr>
         <w:rPr>
-          <w:lang w:eastAsia="fr-FR"/>
-        </w:rPr>
-      </w:pPr>
-    </w:p>
-    <w:p>
-      <w:pPr>
-        <w:rPr>
-          <w:lang w:eastAsia="fr-FR"/>
-        </w:rPr>
-      </w:pPr>
-    </w:p>
-    <w:p>
-      <w:pPr>
-        <w:rPr>
-          <w:lang w:eastAsia="fr-FR"/>
-        </w:rPr>
-      </w:pPr>
-    </w:p>
-    <w:p>
-      <w:pPr>
-        <w:rPr>
-          <w:lang w:eastAsia="fr-FR"/>
-        </w:rPr>
-      </w:pPr>
-    </w:p>
-    <w:p>
-      <w:pPr>
-        <w:rPr>
-          <w:lang w:eastAsia="fr-FR"/>
-        </w:rPr>
-      </w:pPr>
-    </w:p>
-    <w:p>
-      <w:pPr>
-        <w:rPr>
-          <w:lang w:eastAsia="fr-FR"/>
-        </w:rPr>
-      </w:pPr>
-    </w:p>
-    <w:p>
-      <w:pPr>
-        <w:rPr>
-          <w:lang w:eastAsia="fr-FR"/>
-        </w:rPr>
-      </w:pPr>
-    </w:p>
-    <w:p>
-      <w:pPr>
-        <w:rPr>
           <w:b/>
           <w:color w:val="00283C"/>
           <w:bdr w:val="none" w:sz="0" w:space="0" w:color="auto" w:frame="1"/>
@@ -563,59 +514,239 @@
     <w:p>
       <w:pPr>
         <w:rPr>
-          <w:sz w:val="24"/>
+          <w:rFonts w:eastAsia="Times New Roman"/>
+          <w:sz w:val="32"/>
           <w:szCs w:val="24"/>
           <w:lang w:eastAsia="fr-FR"/>
         </w:rPr>
       </w:pPr>
-      <w:r>
-        <w:rPr>
-          <w:lang w:eastAsia="fr-FR"/>
-        </w:rPr>
-        <w:br/>
-      </w:r>
-      <w:r>
-        <w:rPr>
-          <w:lang w:eastAsia="fr-FR"/>
-        </w:rPr>
-        <w:br/>
-      </w:r>
-    </w:p>
-    <w:p/>
-    <w:p>
-      <w:r>
-        <w:t xml:space="preserve">  </w:t>
-      </w:r>
-    </w:p>
-    <w:p/>
-    <w:p/>
-    <w:p/>
-    <w:p/>
-    <w:p>
-      <w:r>
-        <w:t>Sommaire :</w:t>
-      </w:r>
-    </w:p>
-    <w:p/>
-    <w:p/>
-    <w:p/>
-    <w:p/>
-    <w:p/>
-    <w:p/>
-    <w:p/>
-    <w:p/>
-    <w:p/>
-    <w:p/>
-    <w:p/>
-    <w:p/>
-    <w:p/>
-    <w:p/>
-    <w:p/>
+    </w:p>
+    <w:p>
+      <w:pPr>
+        <w:rPr>
+          <w:rFonts w:eastAsia="Times New Roman"/>
+          <w:sz w:val="32"/>
+          <w:szCs w:val="24"/>
+          <w:lang w:eastAsia="fr-FR"/>
+        </w:rPr>
+      </w:pPr>
+    </w:p>
+    <w:p>
+      <w:pPr>
+        <w:rPr>
+          <w:rFonts w:eastAsia="Times New Roman"/>
+          <w:sz w:val="32"/>
+          <w:szCs w:val="24"/>
+          <w:lang w:eastAsia="fr-FR"/>
+        </w:rPr>
+      </w:pPr>
+    </w:p>
+    <w:p>
+      <w:pPr>
+        <w:rPr>
+          <w:rFonts w:eastAsia="Times New Roman"/>
+          <w:sz w:val="32"/>
+          <w:szCs w:val="24"/>
+          <w:lang w:eastAsia="fr-FR"/>
+        </w:rPr>
+      </w:pPr>
+    </w:p>
+    <w:p>
+      <w:pPr>
+        <w:rPr>
+          <w:rFonts w:eastAsia="Times New Roman"/>
+          <w:sz w:val="32"/>
+          <w:szCs w:val="24"/>
+          <w:lang w:eastAsia="fr-FR"/>
+        </w:rPr>
+      </w:pPr>
+    </w:p>
+    <w:p>
+      <w:pPr>
+        <w:rPr>
+          <w:rFonts w:eastAsia="Times New Roman"/>
+          <w:sz w:val="32"/>
+          <w:szCs w:val="24"/>
+          <w:lang w:eastAsia="fr-FR"/>
+        </w:rPr>
+      </w:pPr>
+    </w:p>
+    <w:p>
+      <w:pPr>
+        <w:rPr>
+          <w:rFonts w:eastAsia="Times New Roman"/>
+          <w:sz w:val="32"/>
+          <w:szCs w:val="24"/>
+          <w:lang w:eastAsia="fr-FR"/>
+        </w:rPr>
+      </w:pPr>
+    </w:p>
+    <w:p>
+      <w:pPr>
+        <w:rPr>
+          <w:rFonts w:eastAsia="Times New Roman"/>
+          <w:sz w:val="32"/>
+          <w:szCs w:val="24"/>
+          <w:lang w:eastAsia="fr-FR"/>
+        </w:rPr>
+      </w:pPr>
+    </w:p>
+    <w:p>
+      <w:pPr>
+        <w:rPr>
+          <w:rFonts w:eastAsia="Times New Roman"/>
+          <w:sz w:val="32"/>
+          <w:szCs w:val="24"/>
+          <w:lang w:eastAsia="fr-FR"/>
+        </w:rPr>
+      </w:pPr>
+    </w:p>
+    <w:p>
+      <w:pPr>
+        <w:rPr>
+          <w:rFonts w:eastAsia="Times New Roman"/>
+          <w:sz w:val="32"/>
+          <w:szCs w:val="24"/>
+          <w:lang w:eastAsia="fr-FR"/>
+        </w:rPr>
+      </w:pPr>
+    </w:p>
+    <w:p>
+      <w:pPr>
+        <w:rPr>
+          <w:rFonts w:eastAsia="Times New Roman"/>
+          <w:sz w:val="32"/>
+          <w:szCs w:val="24"/>
+          <w:lang w:eastAsia="fr-FR"/>
+        </w:rPr>
+      </w:pPr>
+    </w:p>
+    <w:p>
+      <w:pPr>
+        <w:rPr>
+          <w:rFonts w:eastAsia="Times New Roman"/>
+          <w:sz w:val="32"/>
+          <w:szCs w:val="24"/>
+          <w:lang w:eastAsia="fr-FR"/>
+        </w:rPr>
+      </w:pPr>
+    </w:p>
+    <w:p>
+      <w:pPr>
+        <w:rPr>
+          <w:rFonts w:eastAsia="Times New Roman"/>
+          <w:sz w:val="32"/>
+          <w:szCs w:val="24"/>
+          <w:lang w:eastAsia="fr-FR"/>
+        </w:rPr>
+      </w:pPr>
+    </w:p>
+    <w:p>
+      <w:pPr>
+        <w:rPr>
+          <w:rFonts w:eastAsia="Times New Roman"/>
+          <w:sz w:val="32"/>
+          <w:szCs w:val="24"/>
+          <w:lang w:eastAsia="fr-FR"/>
+        </w:rPr>
+      </w:pPr>
+    </w:p>
+    <w:p>
+      <w:pPr>
+        <w:rPr>
+          <w:rFonts w:eastAsia="Times New Roman"/>
+          <w:sz w:val="32"/>
+          <w:szCs w:val="24"/>
+          <w:lang w:eastAsia="fr-FR"/>
+        </w:rPr>
+      </w:pPr>
+    </w:p>
+    <w:p>
+      <w:pPr>
+        <w:rPr>
+          <w:rFonts w:eastAsia="Times New Roman"/>
+          <w:sz w:val="32"/>
+          <w:szCs w:val="24"/>
+          <w:lang w:eastAsia="fr-FR"/>
+        </w:rPr>
+      </w:pPr>
+    </w:p>
+    <w:p>
+      <w:pPr>
+        <w:rPr>
+          <w:rFonts w:eastAsia="Times New Roman"/>
+          <w:sz w:val="32"/>
+          <w:szCs w:val="24"/>
+          <w:lang w:eastAsia="fr-FR"/>
+        </w:rPr>
+      </w:pPr>
+    </w:p>
+    <w:p>
+      <w:pPr>
+        <w:rPr>
+          <w:rFonts w:eastAsia="Times New Roman"/>
+          <w:sz w:val="32"/>
+          <w:szCs w:val="24"/>
+          <w:lang w:eastAsia="fr-FR"/>
+        </w:rPr>
+      </w:pPr>
+    </w:p>
+    <w:p>
+      <w:pPr>
+        <w:rPr>
+          <w:rFonts w:eastAsia="Times New Roman"/>
+          <w:sz w:val="32"/>
+          <w:szCs w:val="24"/>
+          <w:lang w:eastAsia="fr-FR"/>
+        </w:rPr>
+      </w:pPr>
+    </w:p>
+    <w:p>
+      <w:pPr>
+        <w:rPr>
+          <w:rFonts w:eastAsia="Times New Roman"/>
+          <w:sz w:val="32"/>
+          <w:szCs w:val="24"/>
+          <w:lang w:eastAsia="fr-FR"/>
+        </w:rPr>
+      </w:pPr>
+    </w:p>
+    <w:p>
+      <w:pPr>
+        <w:rPr>
+          <w:rFonts w:eastAsia="Times New Roman"/>
+          <w:sz w:val="32"/>
+          <w:szCs w:val="24"/>
+          <w:lang w:eastAsia="fr-FR"/>
+        </w:rPr>
+      </w:pPr>
+    </w:p>
+    <w:p>
+      <w:pPr>
+        <w:rPr>
+          <w:rFonts w:eastAsia="Times New Roman"/>
+          <w:sz w:val="32"/>
+          <w:szCs w:val="24"/>
+          <w:lang w:eastAsia="fr-FR"/>
+        </w:rPr>
+      </w:pPr>
+    </w:p>
+    <w:p>
+      <w:pPr>
+        <w:rPr>
+          <w:rFonts w:eastAsia="Times New Roman"/>
+          <w:sz w:val="32"/>
+          <w:szCs w:val="24"/>
+          <w:lang w:eastAsia="fr-FR"/>
+        </w:rPr>
+      </w:pPr>
+    </w:p>
     <w:p>
       <w:pPr>
         <w:pStyle w:val="Titre2"/>
       </w:pPr>
       <w:r>
+        <w:lastRenderedPageBreak/>
         <w:t>Installation</w:t>
       </w:r>
     </w:p>
@@ -632,8 +763,6 @@
         <w:t>https://www.tensorflow.org/install/</w:t>
       </w:r>
     </w:p>
-    <w:p/>
-    <w:p/>
     <w:p>
       <w:pPr>
         <w:pStyle w:val="Titre2"/>
@@ -721,6 +850,12 @@
           <w:highlight w:val="white"/>
         </w:rPr>
         <w:t>b = -0.3</w:t>
+      </w:r>
+      <w:r>
+        <w:rPr>
+          <w:highlight w:val="white"/>
+        </w:rPr>
+        <w:t xml:space="preserve">                </w:t>
       </w:r>
     </w:p>
     <w:p>
@@ -795,6 +930,7 @@
         <w:t>)</w:t>
       </w:r>
     </w:p>
+    <w:p/>
     <w:p>
       <w:r>
         <w:t>la sortie de ce programme serait :</w:t>
@@ -922,7 +1058,13 @@
         </w:numPr>
       </w:pPr>
       <w:r>
-        <w:t>notons qu'il existe aussi la notion de constante, non présentée ici, mais facile a apréhender.</w:t>
+        <w:t xml:space="preserve">notons qu'il existe aussi la notion de constante, non présentée ici, mais facile a </w:t>
+      </w:r>
+      <w:r>
+        <w:t>appréhender</w:t>
+      </w:r>
+      <w:r>
+        <w:t>.</w:t>
       </w:r>
     </w:p>
     <w:p>
@@ -1098,7 +1240,6 @@
           <w:highlight w:val="white"/>
           <w:lang w:val="en-US"/>
         </w:rPr>
-        <w:lastRenderedPageBreak/>
         <w:t xml:space="preserve">W </w:t>
       </w:r>
       <w:r>
@@ -1471,6 +1612,7 @@
         <w:pStyle w:val="sortieProgramme"/>
       </w:pPr>
       <w:r>
+        <w:lastRenderedPageBreak/>
         <w:t>Tensor("add:0", dtype=float32)</w:t>
       </w:r>
     </w:p>
@@ -1696,7 +1838,6 @@
     </w:p>
     <w:p>
       <w:r>
-        <w:lastRenderedPageBreak/>
         <w:t>Le code ci-dessus construit le graphe.</w:t>
       </w:r>
     </w:p>
@@ -1812,7 +1953,13 @@
     </w:p>
     <w:p>
       <w:r>
-        <w:t xml:space="preserve">Le code ci-dessus initialise toutes les variables du programme (W et b). En fait, ce code construit un noeud de calcul correspondant a l'initialisation (premiere ligne) et lance le calcul correspondant (deuxième ligne) </w:t>
+        <w:t>Le code ci-dessus initialise toutes les variables du programme (W et b). En fait, ce code construit un</w:t>
+      </w:r>
+      <w:r>
+        <w:t xml:space="preserve"> noeud de calcul correspondant à l'initialisation (premiè</w:t>
+      </w:r>
+      <w:r>
+        <w:t xml:space="preserve">re ligne) et lance le calcul correspondant (deuxième ligne) </w:t>
       </w:r>
     </w:p>
     <w:p>
@@ -1826,6 +1973,7 @@
         <w:rPr>
           <w:highlight w:val="white"/>
         </w:rPr>
+        <w:lastRenderedPageBreak/>
         <w:t xml:space="preserve">resu </w:t>
       </w:r>
       <w:r>
@@ -3401,31 +3549,31 @@
         <w:pStyle w:val="Titre2"/>
       </w:pPr>
       <w:r>
+        <w:t>Premiers pas avec Tensorboard</w:t>
+      </w:r>
+    </w:p>
+    <w:p>
+      <w:r>
+        <w:t xml:space="preserve">TensorBoard est l'outil de visualisation associé a TensorFlow. Il permet de visualiser le </w:t>
+      </w:r>
+      <w:r>
+        <w:rPr>
+          <w:b/>
+        </w:rPr>
+        <w:t>graphe de calcul</w:t>
+      </w:r>
+      <w:r>
+        <w:t>, mais aussi des valeurs importantes retenues lors des calculs exécutés sur ce graphe de calcul.</w:t>
+      </w:r>
+    </w:p>
+    <w:p>
+      <w:r>
+        <w:t>Pour sélectionner les informations a visualiser, nous l'indiquerons a notre programme TensorFlow. Le programme sauvegardera ces informations dans un répertoire spécifique.</w:t>
+      </w:r>
+    </w:p>
+    <w:p>
+      <w:r>
         <w:lastRenderedPageBreak/>
-        <w:t>Premiers pas avec Tensorboard</w:t>
-      </w:r>
-    </w:p>
-    <w:p>
-      <w:r>
-        <w:t xml:space="preserve">TensorBoard est l'outil de visualisation associé a TensorFlow. Il permet de visualiser le </w:t>
-      </w:r>
-      <w:r>
-        <w:rPr>
-          <w:b/>
-        </w:rPr>
-        <w:t>graphe de calcul</w:t>
-      </w:r>
-      <w:r>
-        <w:t>, mais aussi des valeurs importantes retenues lors des calculs exécutés sur ce graphe de calcul.</w:t>
-      </w:r>
-    </w:p>
-    <w:p>
-      <w:r>
-        <w:t>Pour sélectionner les informations a visualiser, nous l'indiquerons a notre programme TensorFlow. Le programme sauvegardera ces informations dans un répertoire spécifique.</w:t>
-      </w:r>
-    </w:p>
-    <w:p>
-      <w:r>
         <w:t>On pourra alors lancer l'exécutable TensorBoard qui va analyser ce répertoire, créer un serveur web local que l'on pourra consulter pour visualiser nos informations...</w:t>
       </w:r>
     </w:p>
@@ -3659,15 +3807,7 @@
       </w:r>
     </w:p>
     <w:p>
-      <w:pPr>
-        <w:rPr>
-          <w:lang w:val="en-US"/>
-        </w:rPr>
-      </w:pPr>
-      <w:r>
-        <w:rPr>
-          <w:lang w:val="en-US"/>
-        </w:rPr>
+      <w:r>
         <w:t xml:space="preserve">On lance notre programme TensorFlow </w:t>
       </w:r>
     </w:p>
@@ -3857,7 +3997,6 @@
         <w:pStyle w:val="Titre2"/>
       </w:pPr>
       <w:r>
-        <w:lastRenderedPageBreak/>
         <w:t>Premier apprentissage automatique</w:t>
       </w:r>
     </w:p>
@@ -5209,22 +5348,668 @@
     <w:p/>
     <w:p>
       <w:r>
+        <w:t xml:space="preserve">Essayons de vérifier cela </w:t>
+      </w:r>
+    </w:p>
+    <w:p>
+      <w:pPr>
+        <w:pStyle w:val="code"/>
+        <w:rPr>
+          <w:lang w:eastAsia="fr-FR"/>
+        </w:rPr>
+      </w:pPr>
+      <w:r>
+        <w:rPr>
+          <w:lang w:eastAsia="fr-FR"/>
+        </w:rPr>
+        <w:t xml:space="preserve">fixW </w:t>
+      </w:r>
+      <w:r>
+        <w:rPr>
+          <w:b/>
+          <w:bCs/>
+          <w:color w:val="000080"/>
+          <w:lang w:eastAsia="fr-FR"/>
+        </w:rPr>
+        <w:t>=</w:t>
+      </w:r>
+      <w:r>
+        <w:rPr>
+          <w:lang w:eastAsia="fr-FR"/>
+        </w:rPr>
+        <w:t xml:space="preserve"> tf</w:t>
+      </w:r>
+      <w:r>
+        <w:rPr>
+          <w:b/>
+          <w:bCs/>
+          <w:color w:val="000080"/>
+          <w:lang w:eastAsia="fr-FR"/>
+        </w:rPr>
+        <w:t>.</w:t>
+      </w:r>
+      <w:r>
+        <w:rPr>
+          <w:lang w:eastAsia="fr-FR"/>
+        </w:rPr>
+        <w:t>assign</w:t>
+      </w:r>
+      <w:r>
+        <w:rPr>
+          <w:b/>
+          <w:bCs/>
+          <w:color w:val="000080"/>
+          <w:lang w:eastAsia="fr-FR"/>
+        </w:rPr>
+        <w:t>(</w:t>
+      </w:r>
+      <w:r>
+        <w:rPr>
+          <w:lang w:eastAsia="fr-FR"/>
+        </w:rPr>
+        <w:t>W</w:t>
+      </w:r>
+      <w:r>
+        <w:rPr>
+          <w:b/>
+          <w:bCs/>
+          <w:color w:val="000080"/>
+          <w:lang w:eastAsia="fr-FR"/>
+        </w:rPr>
+        <w:t>,</w:t>
+      </w:r>
+      <w:r>
+        <w:rPr>
+          <w:lang w:eastAsia="fr-FR"/>
+        </w:rPr>
+        <w:t xml:space="preserve"> </w:t>
+      </w:r>
+      <w:r>
+        <w:rPr>
+          <w:b/>
+          <w:bCs/>
+          <w:color w:val="000080"/>
+          <w:lang w:eastAsia="fr-FR"/>
+        </w:rPr>
+        <w:t>[-</w:t>
+      </w:r>
+      <w:r>
+        <w:rPr>
+          <w:color w:val="FF0000"/>
+          <w:lang w:eastAsia="fr-FR"/>
+        </w:rPr>
+        <w:t>1.</w:t>
+      </w:r>
+      <w:r>
+        <w:rPr>
+          <w:b/>
+          <w:bCs/>
+          <w:color w:val="000080"/>
+          <w:lang w:eastAsia="fr-FR"/>
+        </w:rPr>
+        <w:t>])</w:t>
+      </w:r>
+    </w:p>
+    <w:p>
+      <w:pPr>
+        <w:pStyle w:val="code"/>
+        <w:rPr>
+          <w:lang w:val="en-US" w:eastAsia="fr-FR"/>
+        </w:rPr>
+      </w:pPr>
+      <w:r>
+        <w:rPr>
+          <w:lang w:val="en-US" w:eastAsia="fr-FR"/>
+        </w:rPr>
+        <w:t xml:space="preserve">fixb </w:t>
+      </w:r>
+      <w:r>
+        <w:rPr>
+          <w:b/>
+          <w:bCs/>
+          <w:color w:val="000080"/>
+          <w:lang w:val="en-US" w:eastAsia="fr-FR"/>
+        </w:rPr>
+        <w:t>=</w:t>
+      </w:r>
+      <w:r>
+        <w:rPr>
+          <w:lang w:val="en-US" w:eastAsia="fr-FR"/>
+        </w:rPr>
+        <w:t xml:space="preserve"> tf</w:t>
+      </w:r>
+      <w:r>
+        <w:rPr>
+          <w:b/>
+          <w:bCs/>
+          <w:color w:val="000080"/>
+          <w:lang w:val="en-US" w:eastAsia="fr-FR"/>
+        </w:rPr>
+        <w:t>.</w:t>
+      </w:r>
+      <w:r>
+        <w:rPr>
+          <w:lang w:val="en-US" w:eastAsia="fr-FR"/>
+        </w:rPr>
+        <w:t>assign</w:t>
+      </w:r>
+      <w:r>
+        <w:rPr>
+          <w:b/>
+          <w:bCs/>
+          <w:color w:val="000080"/>
+          <w:lang w:val="en-US" w:eastAsia="fr-FR"/>
+        </w:rPr>
+        <w:t>(</w:t>
+      </w:r>
+      <w:r>
+        <w:rPr>
+          <w:lang w:val="en-US" w:eastAsia="fr-FR"/>
+        </w:rPr>
+        <w:t>b</w:t>
+      </w:r>
+      <w:r>
+        <w:rPr>
+          <w:b/>
+          <w:bCs/>
+          <w:color w:val="000080"/>
+          <w:lang w:val="en-US" w:eastAsia="fr-FR"/>
+        </w:rPr>
+        <w:t>,</w:t>
+      </w:r>
+      <w:r>
+        <w:rPr>
+          <w:lang w:val="en-US" w:eastAsia="fr-FR"/>
+        </w:rPr>
+        <w:t xml:space="preserve"> </w:t>
+      </w:r>
+      <w:r>
+        <w:rPr>
+          <w:b/>
+          <w:bCs/>
+          <w:color w:val="000080"/>
+          <w:lang w:val="en-US" w:eastAsia="fr-FR"/>
+        </w:rPr>
+        <w:t>[</w:t>
+      </w:r>
+      <w:r>
+        <w:rPr>
+          <w:color w:val="FF0000"/>
+          <w:lang w:val="en-US" w:eastAsia="fr-FR"/>
+        </w:rPr>
+        <w:t>1.</w:t>
+      </w:r>
+      <w:r>
+        <w:rPr>
+          <w:b/>
+          <w:bCs/>
+          <w:color w:val="000080"/>
+          <w:lang w:val="en-US" w:eastAsia="fr-FR"/>
+        </w:rPr>
+        <w:t>])</w:t>
+      </w:r>
+    </w:p>
+    <w:p>
+      <w:pPr>
+        <w:pStyle w:val="code"/>
+        <w:rPr>
+          <w:lang w:val="en-US" w:eastAsia="fr-FR"/>
+        </w:rPr>
+      </w:pPr>
+      <w:r>
+        <w:rPr>
+          <w:lang w:val="en-US" w:eastAsia="fr-FR"/>
+        </w:rPr>
+        <w:t>sess</w:t>
+      </w:r>
+      <w:r>
+        <w:rPr>
+          <w:b/>
+          <w:bCs/>
+          <w:color w:val="000080"/>
+          <w:lang w:val="en-US" w:eastAsia="fr-FR"/>
+        </w:rPr>
+        <w:t>.</w:t>
+      </w:r>
+      <w:r>
+        <w:rPr>
+          <w:lang w:val="en-US" w:eastAsia="fr-FR"/>
+        </w:rPr>
+        <w:t>run</w:t>
+      </w:r>
+      <w:r>
+        <w:rPr>
+          <w:b/>
+          <w:bCs/>
+          <w:color w:val="000080"/>
+          <w:lang w:val="en-US" w:eastAsia="fr-FR"/>
+        </w:rPr>
+        <w:t>([</w:t>
+      </w:r>
+      <w:r>
+        <w:rPr>
+          <w:lang w:val="en-US" w:eastAsia="fr-FR"/>
+        </w:rPr>
+        <w:t>fixW</w:t>
+      </w:r>
+      <w:r>
+        <w:rPr>
+          <w:b/>
+          <w:bCs/>
+          <w:color w:val="000080"/>
+          <w:lang w:val="en-US" w:eastAsia="fr-FR"/>
+        </w:rPr>
+        <w:t>,</w:t>
+      </w:r>
+      <w:r>
+        <w:rPr>
+          <w:lang w:val="en-US" w:eastAsia="fr-FR"/>
+        </w:rPr>
+        <w:t xml:space="preserve"> fixb</w:t>
+      </w:r>
+      <w:r>
+        <w:rPr>
+          <w:b/>
+          <w:bCs/>
+          <w:color w:val="000080"/>
+          <w:lang w:val="en-US" w:eastAsia="fr-FR"/>
+        </w:rPr>
+        <w:t>])</w:t>
+      </w:r>
+    </w:p>
+    <w:p>
+      <w:pPr>
+        <w:pStyle w:val="code"/>
+        <w:rPr>
+          <w:lang w:val="en-US" w:eastAsia="fr-FR"/>
+        </w:rPr>
+      </w:pPr>
+    </w:p>
+    <w:p>
+      <w:pPr>
+        <w:pStyle w:val="code"/>
+        <w:rPr>
+          <w:lang w:eastAsia="fr-FR"/>
+        </w:rPr>
+      </w:pPr>
+      <w:r>
+        <w:rPr>
+          <w:b/>
+          <w:bCs/>
+          <w:color w:val="0000FF"/>
+          <w:lang w:eastAsia="fr-FR"/>
+        </w:rPr>
+        <w:t>print</w:t>
+      </w:r>
+      <w:r>
+        <w:rPr>
+          <w:b/>
+          <w:bCs/>
+          <w:color w:val="000080"/>
+          <w:lang w:eastAsia="fr-FR"/>
+        </w:rPr>
+        <w:t>(</w:t>
+      </w:r>
+      <w:r>
+        <w:rPr>
+          <w:color w:val="808080"/>
+          <w:lang w:eastAsia="fr-FR"/>
+        </w:rPr>
+        <w:t xml:space="preserve">"erreur </w:t>
+      </w:r>
+      <w:r>
+        <w:rPr>
+          <w:color w:val="808080"/>
+          <w:lang w:eastAsia="fr-FR"/>
+        </w:rPr>
+        <w:t>:"</w:t>
+      </w:r>
+      <w:r>
+        <w:rPr>
+          <w:b/>
+          <w:bCs/>
+          <w:color w:val="000080"/>
+          <w:lang w:eastAsia="fr-FR"/>
+        </w:rPr>
+        <w:t>,</w:t>
+      </w:r>
+      <w:r>
+        <w:rPr>
+          <w:lang w:eastAsia="fr-FR"/>
+        </w:rPr>
+        <w:t>sess</w:t>
+      </w:r>
+      <w:r>
+        <w:rPr>
+          <w:b/>
+          <w:bCs/>
+          <w:color w:val="000080"/>
+          <w:lang w:eastAsia="fr-FR"/>
+        </w:rPr>
+        <w:t>.</w:t>
+      </w:r>
+      <w:r>
+        <w:rPr>
+          <w:lang w:eastAsia="fr-FR"/>
+        </w:rPr>
+        <w:t>run</w:t>
+      </w:r>
+      <w:r>
+        <w:rPr>
+          <w:b/>
+          <w:bCs/>
+          <w:color w:val="000080"/>
+          <w:lang w:eastAsia="fr-FR"/>
+        </w:rPr>
+        <w:t>(</w:t>
+      </w:r>
+      <w:r>
+        <w:rPr>
+          <w:lang w:eastAsia="fr-FR"/>
+        </w:rPr>
+        <w:t>erreur</w:t>
+      </w:r>
+      <w:r>
+        <w:rPr>
+          <w:b/>
+          <w:bCs/>
+          <w:color w:val="000080"/>
+          <w:lang w:eastAsia="fr-FR"/>
+        </w:rPr>
+        <w:t>,{</w:t>
+      </w:r>
+      <w:r>
+        <w:rPr>
+          <w:lang w:eastAsia="fr-FR"/>
+        </w:rPr>
+        <w:t>x</w:t>
+      </w:r>
+      <w:r>
+        <w:rPr>
+          <w:b/>
+          <w:bCs/>
+          <w:color w:val="000080"/>
+          <w:lang w:eastAsia="fr-FR"/>
+        </w:rPr>
+        <w:t>:</w:t>
+      </w:r>
+      <w:r>
+        <w:rPr>
+          <w:lang w:eastAsia="fr-FR"/>
+        </w:rPr>
+        <w:t xml:space="preserve"> </w:t>
+      </w:r>
+      <w:r>
+        <w:rPr>
+          <w:b/>
+          <w:bCs/>
+          <w:color w:val="000080"/>
+          <w:lang w:eastAsia="fr-FR"/>
+        </w:rPr>
+        <w:t>[</w:t>
+      </w:r>
+      <w:r>
+        <w:rPr>
+          <w:color w:val="FF0000"/>
+          <w:lang w:eastAsia="fr-FR"/>
+        </w:rPr>
+        <w:t>1</w:t>
+      </w:r>
+      <w:r>
+        <w:rPr>
+          <w:b/>
+          <w:bCs/>
+          <w:color w:val="000080"/>
+          <w:lang w:eastAsia="fr-FR"/>
+        </w:rPr>
+        <w:t>,</w:t>
+      </w:r>
+      <w:r>
+        <w:rPr>
+          <w:lang w:eastAsia="fr-FR"/>
+        </w:rPr>
+        <w:t xml:space="preserve"> </w:t>
+      </w:r>
+      <w:r>
+        <w:rPr>
+          <w:color w:val="FF0000"/>
+          <w:lang w:eastAsia="fr-FR"/>
+        </w:rPr>
+        <w:t>2</w:t>
+      </w:r>
+      <w:r>
+        <w:rPr>
+          <w:b/>
+          <w:bCs/>
+          <w:color w:val="000080"/>
+          <w:lang w:eastAsia="fr-FR"/>
+        </w:rPr>
+        <w:t>,</w:t>
+      </w:r>
+      <w:r>
+        <w:rPr>
+          <w:lang w:eastAsia="fr-FR"/>
+        </w:rPr>
+        <w:t xml:space="preserve"> </w:t>
+      </w:r>
+      <w:r>
+        <w:rPr>
+          <w:color w:val="FF0000"/>
+          <w:lang w:eastAsia="fr-FR"/>
+        </w:rPr>
+        <w:t>3</w:t>
+      </w:r>
+      <w:r>
+        <w:rPr>
+          <w:b/>
+          <w:bCs/>
+          <w:color w:val="000080"/>
+          <w:lang w:eastAsia="fr-FR"/>
+        </w:rPr>
+        <w:t>,</w:t>
+      </w:r>
+      <w:r>
+        <w:rPr>
+          <w:lang w:eastAsia="fr-FR"/>
+        </w:rPr>
+        <w:t xml:space="preserve"> </w:t>
+      </w:r>
+      <w:r>
+        <w:rPr>
+          <w:color w:val="FF0000"/>
+          <w:lang w:eastAsia="fr-FR"/>
+        </w:rPr>
+        <w:t>4</w:t>
+      </w:r>
+      <w:r>
+        <w:rPr>
+          <w:b/>
+          <w:bCs/>
+          <w:color w:val="000080"/>
+          <w:lang w:eastAsia="fr-FR"/>
+        </w:rPr>
+        <w:t>],</w:t>
+      </w:r>
+      <w:r>
+        <w:rPr>
+          <w:lang w:eastAsia="fr-FR"/>
+        </w:rPr>
+        <w:t xml:space="preserve"> sortieVoulue</w:t>
+      </w:r>
+      <w:r>
+        <w:rPr>
+          <w:b/>
+          <w:bCs/>
+          <w:color w:val="000080"/>
+          <w:lang w:eastAsia="fr-FR"/>
+        </w:rPr>
+        <w:t>:</w:t>
+      </w:r>
+      <w:r>
+        <w:rPr>
+          <w:lang w:eastAsia="fr-FR"/>
+        </w:rPr>
+        <w:t xml:space="preserve"> </w:t>
+      </w:r>
+      <w:r>
+        <w:rPr>
+          <w:b/>
+          <w:bCs/>
+          <w:color w:val="000080"/>
+          <w:lang w:eastAsia="fr-FR"/>
+        </w:rPr>
+        <w:t>[</w:t>
+      </w:r>
+      <w:r>
+        <w:rPr>
+          <w:color w:val="FF0000"/>
+          <w:lang w:eastAsia="fr-FR"/>
+        </w:rPr>
+        <w:t>0</w:t>
+      </w:r>
+      <w:r>
+        <w:rPr>
+          <w:b/>
+          <w:bCs/>
+          <w:color w:val="000080"/>
+          <w:lang w:eastAsia="fr-FR"/>
+        </w:rPr>
+        <w:t>,</w:t>
+      </w:r>
+      <w:r>
+        <w:rPr>
+          <w:lang w:eastAsia="fr-FR"/>
+        </w:rPr>
+        <w:t xml:space="preserve"> </w:t>
+      </w:r>
+      <w:r>
+        <w:rPr>
+          <w:b/>
+          <w:bCs/>
+          <w:color w:val="000080"/>
+          <w:lang w:eastAsia="fr-FR"/>
+        </w:rPr>
+        <w:t>-</w:t>
+      </w:r>
+      <w:r>
+        <w:rPr>
+          <w:color w:val="FF0000"/>
+          <w:lang w:eastAsia="fr-FR"/>
+        </w:rPr>
+        <w:t>1</w:t>
+      </w:r>
+      <w:r>
+        <w:rPr>
+          <w:b/>
+          <w:bCs/>
+          <w:color w:val="000080"/>
+          <w:lang w:eastAsia="fr-FR"/>
+        </w:rPr>
+        <w:t>,</w:t>
+      </w:r>
+      <w:r>
+        <w:rPr>
+          <w:lang w:eastAsia="fr-FR"/>
+        </w:rPr>
+        <w:t xml:space="preserve"> </w:t>
+      </w:r>
+      <w:r>
+        <w:rPr>
+          <w:b/>
+          <w:bCs/>
+          <w:color w:val="000080"/>
+          <w:lang w:eastAsia="fr-FR"/>
+        </w:rPr>
+        <w:t>-</w:t>
+      </w:r>
+      <w:r>
+        <w:rPr>
+          <w:color w:val="FF0000"/>
+          <w:lang w:eastAsia="fr-FR"/>
+        </w:rPr>
+        <w:t>2</w:t>
+      </w:r>
+      <w:r>
+        <w:rPr>
+          <w:b/>
+          <w:bCs/>
+          <w:color w:val="000080"/>
+          <w:lang w:eastAsia="fr-FR"/>
+        </w:rPr>
+        <w:t>,</w:t>
+      </w:r>
+      <w:r>
+        <w:rPr>
+          <w:lang w:eastAsia="fr-FR"/>
+        </w:rPr>
+        <w:t xml:space="preserve"> </w:t>
+      </w:r>
+      <w:r>
+        <w:rPr>
+          <w:b/>
+          <w:bCs/>
+          <w:color w:val="000080"/>
+          <w:lang w:eastAsia="fr-FR"/>
+        </w:rPr>
+        <w:t>-</w:t>
+      </w:r>
+      <w:r>
+        <w:rPr>
+          <w:color w:val="FF0000"/>
+          <w:lang w:eastAsia="fr-FR"/>
+        </w:rPr>
+        <w:t>3</w:t>
+      </w:r>
+      <w:r>
+        <w:rPr>
+          <w:b/>
+          <w:bCs/>
+          <w:color w:val="000080"/>
+          <w:lang w:eastAsia="fr-FR"/>
+        </w:rPr>
+        <w:t>]}))</w:t>
+      </w:r>
+    </w:p>
+    <w:p>
+      <w:r>
         <w:lastRenderedPageBreak/>
-        <w:t xml:space="preserve">Essayons de vérifier cela </w:t>
-      </w:r>
-    </w:p>
-    <w:p>
-      <w:pPr>
-        <w:pStyle w:val="code"/>
-        <w:rPr>
-          <w:lang w:eastAsia="fr-FR"/>
-        </w:rPr>
-      </w:pPr>
-      <w:r>
-        <w:rPr>
-          <w:lang w:eastAsia="fr-FR"/>
-        </w:rPr>
-        <w:t xml:space="preserve">fixW </w:t>
+        <w:t>Les deux premières lignes créent chacune un noeud dont l'objectif est de corriger les valeurs de W et b. La troisième ligne lance le calcul sur ces noeuds, modifiant ainsi les valeurs de nos variables</w:t>
+      </w:r>
+    </w:p>
+    <w:p>
+      <w:r>
+        <w:t>Enfin la derniere ligne calcule l'erreur pour les x et sortieVoulue fournis avec le résultat suivant :</w:t>
+      </w:r>
+    </w:p>
+    <w:p>
+      <w:pPr>
+        <w:pStyle w:val="sortieProgramme"/>
+      </w:pPr>
+      <w:r>
+        <w:t xml:space="preserve">erreur </w:t>
+      </w:r>
+      <w:r>
+        <w:t>: 0.0</w:t>
+      </w:r>
+    </w:p>
+    <w:p/>
+    <w:p>
+      <w:r>
+        <w:t>Essayons maintenant de trouver automatiquement ces valeurs pour W et b :</w:t>
+      </w:r>
+    </w:p>
+    <w:p>
+      <w:pPr>
+        <w:pStyle w:val="code"/>
+        <w:rPr>
+          <w:lang w:eastAsia="fr-FR"/>
+        </w:rPr>
+      </w:pPr>
+      <w:r>
+        <w:rPr>
+          <w:lang w:eastAsia="fr-FR"/>
+        </w:rPr>
+        <w:t xml:space="preserve">optimizer </w:t>
       </w:r>
       <w:r>
         <w:rPr>
@@ -5254,7 +6039,22 @@
         <w:rPr>
           <w:lang w:eastAsia="fr-FR"/>
         </w:rPr>
-        <w:t>assign</w:t>
+        <w:t>train</w:t>
+      </w:r>
+      <w:r>
+        <w:rPr>
+          <w:b/>
+          <w:bCs/>
+          <w:color w:val="000080"/>
+          <w:lang w:eastAsia="fr-FR"/>
+        </w:rPr>
+        <w:t>.</w:t>
+      </w:r>
+      <w:r>
+        <w:rPr>
+          <w:lang w:eastAsia="fr-FR"/>
+        </w:rPr>
+        <w:t>GradientDescentOptimizer</w:t>
       </w:r>
       <w:r>
         <w:rPr>
@@ -5267,306 +6067,75 @@
       </w:r>
       <w:r>
         <w:rPr>
-          <w:lang w:eastAsia="fr-FR"/>
-        </w:rPr>
-        <w:t>W</w:t>
-      </w:r>
-      <w:r>
-        <w:rPr>
-          <w:b/>
-          <w:bCs/>
-          <w:color w:val="000080"/>
-          <w:lang w:eastAsia="fr-FR"/>
-        </w:rPr>
-        <w:t>,</w:t>
-      </w:r>
-      <w:r>
-        <w:rPr>
-          <w:lang w:eastAsia="fr-FR"/>
-        </w:rPr>
-        <w:t xml:space="preserve"> </w:t>
-      </w:r>
-      <w:r>
-        <w:rPr>
-          <w:b/>
-          <w:bCs/>
-          <w:color w:val="000080"/>
-          <w:lang w:eastAsia="fr-FR"/>
-        </w:rPr>
-        <w:t>[-</w:t>
-      </w:r>
-      <w:r>
-        <w:rPr>
           <w:color w:val="FF0000"/>
           <w:lang w:eastAsia="fr-FR"/>
         </w:rPr>
-        <w:t>1.</w:t>
-      </w:r>
-      <w:r>
-        <w:rPr>
-          <w:b/>
-          <w:bCs/>
-          <w:color w:val="000080"/>
-          <w:lang w:eastAsia="fr-FR"/>
-        </w:rPr>
-        <w:t>])</w:t>
-      </w:r>
-    </w:p>
-    <w:p>
-      <w:pPr>
-        <w:pStyle w:val="code"/>
-        <w:rPr>
-          <w:lang w:val="en-US" w:eastAsia="fr-FR"/>
-        </w:rPr>
-      </w:pPr>
-      <w:r>
-        <w:rPr>
-          <w:lang w:val="en-US" w:eastAsia="fr-FR"/>
-        </w:rPr>
-        <w:t xml:space="preserve">fixb </w:t>
-      </w:r>
-      <w:r>
-        <w:rPr>
-          <w:b/>
-          <w:bCs/>
-          <w:color w:val="000080"/>
-          <w:lang w:val="en-US" w:eastAsia="fr-FR"/>
+        <w:t>0.01</w:t>
+      </w:r>
+      <w:r>
+        <w:rPr>
+          <w:b/>
+          <w:bCs/>
+          <w:color w:val="000080"/>
+          <w:lang w:eastAsia="fr-FR"/>
+        </w:rPr>
+        <w:t>)</w:t>
+      </w:r>
+    </w:p>
+    <w:p>
+      <w:pPr>
+        <w:pStyle w:val="code"/>
+        <w:rPr>
+          <w:lang w:eastAsia="fr-FR"/>
+        </w:rPr>
+      </w:pPr>
+      <w:r>
+        <w:rPr>
+          <w:lang w:eastAsia="fr-FR"/>
+        </w:rPr>
+        <w:t xml:space="preserve">train </w:t>
+      </w:r>
+      <w:r>
+        <w:rPr>
+          <w:b/>
+          <w:bCs/>
+          <w:color w:val="000080"/>
+          <w:lang w:eastAsia="fr-FR"/>
         </w:rPr>
         <w:t>=</w:t>
       </w:r>
       <w:r>
         <w:rPr>
-          <w:lang w:val="en-US" w:eastAsia="fr-FR"/>
-        </w:rPr>
-        <w:t xml:space="preserve"> tf</w:t>
-      </w:r>
-      <w:r>
-        <w:rPr>
-          <w:b/>
-          <w:bCs/>
-          <w:color w:val="000080"/>
-          <w:lang w:val="en-US" w:eastAsia="fr-FR"/>
+          <w:lang w:eastAsia="fr-FR"/>
+        </w:rPr>
+        <w:t xml:space="preserve"> optimizer</w:t>
+      </w:r>
+      <w:r>
+        <w:rPr>
+          <w:b/>
+          <w:bCs/>
+          <w:color w:val="000080"/>
+          <w:lang w:eastAsia="fr-FR"/>
         </w:rPr>
         <w:t>.</w:t>
       </w:r>
       <w:r>
         <w:rPr>
-          <w:lang w:val="en-US" w:eastAsia="fr-FR"/>
-        </w:rPr>
-        <w:t>assign</w:t>
-      </w:r>
-      <w:r>
-        <w:rPr>
-          <w:b/>
-          <w:bCs/>
-          <w:color w:val="000080"/>
-          <w:lang w:val="en-US" w:eastAsia="fr-FR"/>
+          <w:lang w:eastAsia="fr-FR"/>
+        </w:rPr>
+        <w:t>minimize</w:t>
+      </w:r>
+      <w:r>
+        <w:rPr>
+          <w:b/>
+          <w:bCs/>
+          <w:color w:val="000080"/>
+          <w:lang w:eastAsia="fr-FR"/>
         </w:rPr>
         <w:t>(</w:t>
       </w:r>
       <w:r>
         <w:rPr>
-          <w:lang w:val="en-US" w:eastAsia="fr-FR"/>
-        </w:rPr>
-        <w:t>b</w:t>
-      </w:r>
-      <w:r>
-        <w:rPr>
-          <w:b/>
-          <w:bCs/>
-          <w:color w:val="000080"/>
-          <w:lang w:val="en-US" w:eastAsia="fr-FR"/>
-        </w:rPr>
-        <w:t>,</w:t>
-      </w:r>
-      <w:r>
-        <w:rPr>
-          <w:lang w:val="en-US" w:eastAsia="fr-FR"/>
-        </w:rPr>
-        <w:t xml:space="preserve"> </w:t>
-      </w:r>
-      <w:r>
-        <w:rPr>
-          <w:b/>
-          <w:bCs/>
-          <w:color w:val="000080"/>
-          <w:lang w:val="en-US" w:eastAsia="fr-FR"/>
-        </w:rPr>
-        <w:t>[</w:t>
-      </w:r>
-      <w:r>
-        <w:rPr>
-          <w:color w:val="FF0000"/>
-          <w:lang w:val="en-US" w:eastAsia="fr-FR"/>
-        </w:rPr>
-        <w:t>1.</w:t>
-      </w:r>
-      <w:r>
-        <w:rPr>
-          <w:b/>
-          <w:bCs/>
-          <w:color w:val="000080"/>
-          <w:lang w:val="en-US" w:eastAsia="fr-FR"/>
-        </w:rPr>
-        <w:t>])</w:t>
-      </w:r>
-    </w:p>
-    <w:p>
-      <w:pPr>
-        <w:pStyle w:val="code"/>
-        <w:rPr>
-          <w:lang w:val="en-US" w:eastAsia="fr-FR"/>
-        </w:rPr>
-      </w:pPr>
-      <w:r>
-        <w:rPr>
-          <w:lang w:val="en-US" w:eastAsia="fr-FR"/>
-        </w:rPr>
-        <w:t>sess</w:t>
-      </w:r>
-      <w:r>
-        <w:rPr>
-          <w:b/>
-          <w:bCs/>
-          <w:color w:val="000080"/>
-          <w:lang w:val="en-US" w:eastAsia="fr-FR"/>
-        </w:rPr>
-        <w:t>.</w:t>
-      </w:r>
-      <w:r>
-        <w:rPr>
-          <w:lang w:val="en-US" w:eastAsia="fr-FR"/>
-        </w:rPr>
-        <w:t>run</w:t>
-      </w:r>
-      <w:r>
-        <w:rPr>
-          <w:b/>
-          <w:bCs/>
-          <w:color w:val="000080"/>
-          <w:lang w:val="en-US" w:eastAsia="fr-FR"/>
-        </w:rPr>
-        <w:t>([</w:t>
-      </w:r>
-      <w:r>
-        <w:rPr>
-          <w:lang w:val="en-US" w:eastAsia="fr-FR"/>
-        </w:rPr>
-        <w:t>fixW</w:t>
-      </w:r>
-      <w:r>
-        <w:rPr>
-          <w:b/>
-          <w:bCs/>
-          <w:color w:val="000080"/>
-          <w:lang w:val="en-US" w:eastAsia="fr-FR"/>
-        </w:rPr>
-        <w:t>,</w:t>
-      </w:r>
-      <w:r>
-        <w:rPr>
-          <w:lang w:val="en-US" w:eastAsia="fr-FR"/>
-        </w:rPr>
-        <w:t xml:space="preserve"> fixb</w:t>
-      </w:r>
-      <w:r>
-        <w:rPr>
-          <w:b/>
-          <w:bCs/>
-          <w:color w:val="000080"/>
-          <w:lang w:val="en-US" w:eastAsia="fr-FR"/>
-        </w:rPr>
-        <w:t>])</w:t>
-      </w:r>
-    </w:p>
-    <w:p>
-      <w:pPr>
-        <w:pStyle w:val="code"/>
-        <w:rPr>
-          <w:lang w:val="en-US" w:eastAsia="fr-FR"/>
-        </w:rPr>
-      </w:pPr>
-    </w:p>
-    <w:p>
-      <w:pPr>
-        <w:pStyle w:val="code"/>
-        <w:rPr>
-          <w:lang w:eastAsia="fr-FR"/>
-        </w:rPr>
-      </w:pPr>
-      <w:r>
-        <w:rPr>
-          <w:b/>
-          <w:bCs/>
-          <w:color w:val="0000FF"/>
-          <w:lang w:eastAsia="fr-FR"/>
-        </w:rPr>
-        <w:t>print</w:t>
-      </w:r>
-      <w:r>
-        <w:rPr>
-          <w:b/>
-          <w:bCs/>
-          <w:color w:val="000080"/>
-          <w:lang w:eastAsia="fr-FR"/>
-        </w:rPr>
-        <w:t>(</w:t>
-      </w:r>
-      <w:r>
-        <w:rPr>
-          <w:color w:val="808080"/>
-          <w:lang w:eastAsia="fr-FR"/>
-        </w:rPr>
-        <w:t xml:space="preserve">"erreur </w:t>
-      </w:r>
-      <w:r>
-        <w:rPr>
-          <w:color w:val="808080"/>
-          <w:lang w:eastAsia="fr-FR"/>
-        </w:rPr>
-        <w:t>:"</w:t>
-      </w:r>
-      <w:r>
-        <w:rPr>
-          <w:b/>
-          <w:bCs/>
-          <w:color w:val="000080"/>
-          <w:lang w:eastAsia="fr-FR"/>
-        </w:rPr>
-        <w:t>,</w:t>
-      </w:r>
-      <w:r>
-        <w:rPr>
-          <w:lang w:eastAsia="fr-FR"/>
-        </w:rPr>
-        <w:t>sess</w:t>
-      </w:r>
-      <w:r>
-        <w:rPr>
-          <w:b/>
-          <w:bCs/>
-          <w:color w:val="000080"/>
-          <w:lang w:eastAsia="fr-FR"/>
-        </w:rPr>
-        <w:t>.</w:t>
-      </w:r>
-      <w:r>
-        <w:rPr>
-          <w:lang w:eastAsia="fr-FR"/>
-        </w:rPr>
-        <w:t>run</w:t>
-      </w:r>
-      <w:r>
-        <w:rPr>
-          <w:b/>
-          <w:bCs/>
-          <w:color w:val="000080"/>
-          <w:lang w:eastAsia="fr-FR"/>
-        </w:rPr>
-        <w:t>(</w:t>
-      </w:r>
-      <w:r>
-        <w:rPr>
           <w:lang w:eastAsia="fr-FR"/>
         </w:rPr>
         <w:t>erreur</w:t>
@@ -5578,368 +6147,6 @@
           <w:color w:val="000080"/>
           <w:lang w:eastAsia="fr-FR"/>
         </w:rPr>
-        <w:t>,{</w:t>
-      </w:r>
-      <w:r>
-        <w:rPr>
-          <w:lang w:eastAsia="fr-FR"/>
-        </w:rPr>
-        <w:t>x</w:t>
-      </w:r>
-      <w:r>
-        <w:rPr>
-          <w:b/>
-          <w:bCs/>
-          <w:color w:val="000080"/>
-          <w:lang w:eastAsia="fr-FR"/>
-        </w:rPr>
-        <w:t>:</w:t>
-      </w:r>
-      <w:r>
-        <w:rPr>
-          <w:lang w:eastAsia="fr-FR"/>
-        </w:rPr>
-        <w:t xml:space="preserve"> </w:t>
-      </w:r>
-      <w:r>
-        <w:rPr>
-          <w:b/>
-          <w:bCs/>
-          <w:color w:val="000080"/>
-          <w:lang w:eastAsia="fr-FR"/>
-        </w:rPr>
-        <w:t>[</w:t>
-      </w:r>
-      <w:r>
-        <w:rPr>
-          <w:color w:val="FF0000"/>
-          <w:lang w:eastAsia="fr-FR"/>
-        </w:rPr>
-        <w:t>1</w:t>
-      </w:r>
-      <w:r>
-        <w:rPr>
-          <w:b/>
-          <w:bCs/>
-          <w:color w:val="000080"/>
-          <w:lang w:eastAsia="fr-FR"/>
-        </w:rPr>
-        <w:t>,</w:t>
-      </w:r>
-      <w:r>
-        <w:rPr>
-          <w:lang w:eastAsia="fr-FR"/>
-        </w:rPr>
-        <w:t xml:space="preserve"> </w:t>
-      </w:r>
-      <w:r>
-        <w:rPr>
-          <w:color w:val="FF0000"/>
-          <w:lang w:eastAsia="fr-FR"/>
-        </w:rPr>
-        <w:t>2</w:t>
-      </w:r>
-      <w:r>
-        <w:rPr>
-          <w:b/>
-          <w:bCs/>
-          <w:color w:val="000080"/>
-          <w:lang w:eastAsia="fr-FR"/>
-        </w:rPr>
-        <w:t>,</w:t>
-      </w:r>
-      <w:r>
-        <w:rPr>
-          <w:lang w:eastAsia="fr-FR"/>
-        </w:rPr>
-        <w:t xml:space="preserve"> </w:t>
-      </w:r>
-      <w:r>
-        <w:rPr>
-          <w:color w:val="FF0000"/>
-          <w:lang w:eastAsia="fr-FR"/>
-        </w:rPr>
-        <w:t>3</w:t>
-      </w:r>
-      <w:r>
-        <w:rPr>
-          <w:b/>
-          <w:bCs/>
-          <w:color w:val="000080"/>
-          <w:lang w:eastAsia="fr-FR"/>
-        </w:rPr>
-        <w:t>,</w:t>
-      </w:r>
-      <w:r>
-        <w:rPr>
-          <w:lang w:eastAsia="fr-FR"/>
-        </w:rPr>
-        <w:t xml:space="preserve"> </w:t>
-      </w:r>
-      <w:r>
-        <w:rPr>
-          <w:color w:val="FF0000"/>
-          <w:lang w:eastAsia="fr-FR"/>
-        </w:rPr>
-        <w:t>4</w:t>
-      </w:r>
-      <w:r>
-        <w:rPr>
-          <w:b/>
-          <w:bCs/>
-          <w:color w:val="000080"/>
-          <w:lang w:eastAsia="fr-FR"/>
-        </w:rPr>
-        <w:t>],</w:t>
-      </w:r>
-      <w:r>
-        <w:rPr>
-          <w:lang w:eastAsia="fr-FR"/>
-        </w:rPr>
-        <w:t xml:space="preserve"> sortieVoulue</w:t>
-      </w:r>
-      <w:r>
-        <w:rPr>
-          <w:b/>
-          <w:bCs/>
-          <w:color w:val="000080"/>
-          <w:lang w:eastAsia="fr-FR"/>
-        </w:rPr>
-        <w:t>:</w:t>
-      </w:r>
-      <w:r>
-        <w:rPr>
-          <w:lang w:eastAsia="fr-FR"/>
-        </w:rPr>
-        <w:t xml:space="preserve"> </w:t>
-      </w:r>
-      <w:r>
-        <w:rPr>
-          <w:b/>
-          <w:bCs/>
-          <w:color w:val="000080"/>
-          <w:lang w:eastAsia="fr-FR"/>
-        </w:rPr>
-        <w:t>[</w:t>
-      </w:r>
-      <w:r>
-        <w:rPr>
-          <w:color w:val="FF0000"/>
-          <w:lang w:eastAsia="fr-FR"/>
-        </w:rPr>
-        <w:t>0</w:t>
-      </w:r>
-      <w:r>
-        <w:rPr>
-          <w:b/>
-          <w:bCs/>
-          <w:color w:val="000080"/>
-          <w:lang w:eastAsia="fr-FR"/>
-        </w:rPr>
-        <w:t>,</w:t>
-      </w:r>
-      <w:r>
-        <w:rPr>
-          <w:lang w:eastAsia="fr-FR"/>
-        </w:rPr>
-        <w:t xml:space="preserve"> </w:t>
-      </w:r>
-      <w:r>
-        <w:rPr>
-          <w:b/>
-          <w:bCs/>
-          <w:color w:val="000080"/>
-          <w:lang w:eastAsia="fr-FR"/>
-        </w:rPr>
-        <w:t>-</w:t>
-      </w:r>
-      <w:r>
-        <w:rPr>
-          <w:color w:val="FF0000"/>
-          <w:lang w:eastAsia="fr-FR"/>
-        </w:rPr>
-        <w:t>1</w:t>
-      </w:r>
-      <w:r>
-        <w:rPr>
-          <w:b/>
-          <w:bCs/>
-          <w:color w:val="000080"/>
-          <w:lang w:eastAsia="fr-FR"/>
-        </w:rPr>
-        <w:t>,</w:t>
-      </w:r>
-      <w:r>
-        <w:rPr>
-          <w:lang w:eastAsia="fr-FR"/>
-        </w:rPr>
-        <w:t xml:space="preserve"> </w:t>
-      </w:r>
-      <w:r>
-        <w:rPr>
-          <w:b/>
-          <w:bCs/>
-          <w:color w:val="000080"/>
-          <w:lang w:eastAsia="fr-FR"/>
-        </w:rPr>
-        <w:t>-</w:t>
-      </w:r>
-      <w:r>
-        <w:rPr>
-          <w:color w:val="FF0000"/>
-          <w:lang w:eastAsia="fr-FR"/>
-        </w:rPr>
-        <w:t>2</w:t>
-      </w:r>
-      <w:r>
-        <w:rPr>
-          <w:b/>
-          <w:bCs/>
-          <w:color w:val="000080"/>
-          <w:lang w:eastAsia="fr-FR"/>
-        </w:rPr>
-        <w:t>,</w:t>
-      </w:r>
-      <w:r>
-        <w:rPr>
-          <w:lang w:eastAsia="fr-FR"/>
-        </w:rPr>
-        <w:t xml:space="preserve"> </w:t>
-      </w:r>
-      <w:r>
-        <w:rPr>
-          <w:b/>
-          <w:bCs/>
-          <w:color w:val="000080"/>
-          <w:lang w:eastAsia="fr-FR"/>
-        </w:rPr>
-        <w:t>-</w:t>
-      </w:r>
-      <w:r>
-        <w:rPr>
-          <w:color w:val="FF0000"/>
-          <w:lang w:eastAsia="fr-FR"/>
-        </w:rPr>
-        <w:t>3</w:t>
-      </w:r>
-      <w:r>
-        <w:rPr>
-          <w:b/>
-          <w:bCs/>
-          <w:color w:val="000080"/>
-          <w:lang w:eastAsia="fr-FR"/>
-        </w:rPr>
-        <w:t>]}))</w:t>
-      </w:r>
-    </w:p>
-    <w:p>
-      <w:r>
-        <w:t>Les deux premières lignes créent chacune un noeud dont l'objectif est de corriger les valeurs de W et b. La troisième ligne lance le calcul sur ces noeuds, modifiant ainsi les valeurs de nos variables</w:t>
-      </w:r>
-    </w:p>
-    <w:p>
-      <w:r>
-        <w:t>Enfin la derniere ligne calcule l'erreur pour les x et sortieVoulue fournis avec le résultat suivant :</w:t>
-      </w:r>
-    </w:p>
-    <w:p>
-      <w:pPr>
-        <w:pStyle w:val="sortieProgramme"/>
-      </w:pPr>
-      <w:r>
-        <w:t xml:space="preserve">erreur </w:t>
-      </w:r>
-      <w:r>
-        <w:t>: 0.0</w:t>
-      </w:r>
-    </w:p>
-    <w:p/>
-    <w:p>
-      <w:r>
-        <w:t>Essayons maintenant de trouver automatiquement ces valeurs pour W et b :</w:t>
-      </w:r>
-    </w:p>
-    <w:p>
-      <w:pPr>
-        <w:pStyle w:val="code"/>
-        <w:rPr>
-          <w:lang w:val="en-US" w:eastAsia="fr-FR"/>
-        </w:rPr>
-      </w:pPr>
-      <w:r>
-        <w:rPr>
-          <w:lang w:val="en-US" w:eastAsia="fr-FR"/>
-        </w:rPr>
-        <w:t xml:space="preserve">optimizer </w:t>
-      </w:r>
-      <w:r>
-        <w:rPr>
-          <w:b/>
-          <w:bCs/>
-          <w:color w:val="000080"/>
-          <w:lang w:val="en-US" w:eastAsia="fr-FR"/>
-        </w:rPr>
-        <w:t>=</w:t>
-      </w:r>
-      <w:r>
-        <w:rPr>
-          <w:lang w:val="en-US" w:eastAsia="fr-FR"/>
-        </w:rPr>
-        <w:t xml:space="preserve"> tf</w:t>
-      </w:r>
-      <w:r>
-        <w:rPr>
-          <w:b/>
-          <w:bCs/>
-          <w:color w:val="000080"/>
-          <w:lang w:val="en-US" w:eastAsia="fr-FR"/>
-        </w:rPr>
-        <w:t>.</w:t>
-      </w:r>
-      <w:r>
-        <w:rPr>
-          <w:lang w:val="en-US" w:eastAsia="fr-FR"/>
-        </w:rPr>
-        <w:t>train</w:t>
-      </w:r>
-      <w:r>
-        <w:rPr>
-          <w:b/>
-          <w:bCs/>
-          <w:color w:val="000080"/>
-          <w:lang w:val="en-US" w:eastAsia="fr-FR"/>
-        </w:rPr>
-        <w:t>.</w:t>
-      </w:r>
-      <w:r>
-        <w:rPr>
-          <w:lang w:val="en-US" w:eastAsia="fr-FR"/>
-        </w:rPr>
-        <w:t>GradientDescentOptimizer</w:t>
-      </w:r>
-      <w:r>
-        <w:rPr>
-          <w:b/>
-          <w:bCs/>
-          <w:color w:val="000080"/>
-          <w:lang w:val="en-US" w:eastAsia="fr-FR"/>
-        </w:rPr>
-        <w:t>(</w:t>
-      </w:r>
-      <w:r>
-        <w:rPr>
-          <w:color w:val="FF0000"/>
-          <w:lang w:val="en-US" w:eastAsia="fr-FR"/>
-        </w:rPr>
-        <w:t>0.01</w:t>
-      </w:r>
-      <w:r>
-        <w:rPr>
-          <w:b/>
-          <w:bCs/>
-          <w:color w:val="000080"/>
-          <w:lang w:val="en-US" w:eastAsia="fr-FR"/>
-        </w:rPr>
         <w:t>)</w:t>
       </w:r>
     </w:p>
@@ -5947,75 +6154,7 @@
       <w:pPr>
         <w:pStyle w:val="code"/>
         <w:rPr>
-          <w:lang w:val="en-US" w:eastAsia="fr-FR"/>
-        </w:rPr>
-      </w:pPr>
-      <w:r>
-        <w:rPr>
-          <w:lang w:val="en-US" w:eastAsia="fr-FR"/>
-        </w:rPr>
-        <w:t xml:space="preserve">train </w:t>
-      </w:r>
-      <w:r>
-        <w:rPr>
-          <w:b/>
-          <w:bCs/>
-          <w:color w:val="000080"/>
-          <w:lang w:val="en-US" w:eastAsia="fr-FR"/>
-        </w:rPr>
-        <w:t>=</w:t>
-      </w:r>
-      <w:r>
-        <w:rPr>
-          <w:lang w:val="en-US" w:eastAsia="fr-FR"/>
-        </w:rPr>
-        <w:t xml:space="preserve"> optimizer</w:t>
-      </w:r>
-      <w:r>
-        <w:rPr>
-          <w:b/>
-          <w:bCs/>
-          <w:color w:val="000080"/>
-          <w:lang w:val="en-US" w:eastAsia="fr-FR"/>
-        </w:rPr>
-        <w:t>.</w:t>
-      </w:r>
-      <w:r>
-        <w:rPr>
-          <w:lang w:val="en-US" w:eastAsia="fr-FR"/>
-        </w:rPr>
-        <w:t>minimize</w:t>
-      </w:r>
-      <w:r>
-        <w:rPr>
-          <w:b/>
-          <w:bCs/>
-          <w:color w:val="000080"/>
-          <w:lang w:val="en-US" w:eastAsia="fr-FR"/>
-        </w:rPr>
-        <w:t>(</w:t>
-      </w:r>
-      <w:r>
-        <w:rPr>
-          <w:lang w:val="en-US" w:eastAsia="fr-FR"/>
-        </w:rPr>
-        <w:t>erreur</w:t>
-      </w:r>
-      <w:r>
-        <w:rPr>
-          <w:b/>
-          <w:bCs/>
-          <w:color w:val="000080"/>
-          <w:lang w:val="en-US" w:eastAsia="fr-FR"/>
-        </w:rPr>
-        <w:t>)</w:t>
-      </w:r>
-    </w:p>
-    <w:p>
-      <w:pPr>
-        <w:pStyle w:val="code"/>
-        <w:rPr>
-          <w:lang w:val="en-US" w:eastAsia="fr-FR"/>
+          <w:lang w:eastAsia="fr-FR"/>
         </w:rPr>
       </w:pPr>
     </w:p>
@@ -6482,7 +6621,7 @@
           <w:rFonts w:ascii="Times New Roman" w:hAnsi="Times New Roman" w:cs="Times New Roman"/>
           <w:sz w:val="24"/>
           <w:szCs w:val="24"/>
-          <w:lang w:val="en-US" w:eastAsia="fr-FR"/>
+          <w:lang w:eastAsia="fr-FR"/>
         </w:rPr>
       </w:pPr>
       <w:r>
@@ -6490,7 +6629,7 @@
           <w:b/>
           <w:bCs/>
           <w:color w:val="0000FF"/>
-          <w:lang w:val="en-US" w:eastAsia="fr-FR"/>
+          <w:lang w:eastAsia="fr-FR"/>
         </w:rPr>
         <w:t>print</w:t>
       </w:r>
@@ -6499,7 +6638,7 @@
           <w:b/>
           <w:bCs/>
           <w:color w:val="000080"/>
-          <w:lang w:val="en-US" w:eastAsia="fr-FR"/>
+          <w:lang w:eastAsia="fr-FR"/>
         </w:rPr>
         <w:t>(</w:t>
       </w:r>
@@ -6508,13 +6647,13 @@
           <w:b/>
           <w:bCs/>
           <w:color w:val="000080"/>
-          <w:lang w:val="en-US" w:eastAsia="fr-FR"/>
+          <w:lang w:eastAsia="fr-FR"/>
         </w:rPr>
         <w:t xml:space="preserve">"(W,b finaux) :", </w:t>
       </w:r>
       <w:r>
         <w:rPr>
-          <w:lang w:val="en-US" w:eastAsia="fr-FR"/>
+          <w:lang w:eastAsia="fr-FR"/>
         </w:rPr>
         <w:t>sess</w:t>
       </w:r>
@@ -6523,13 +6662,13 @@
           <w:b/>
           <w:bCs/>
           <w:color w:val="000080"/>
-          <w:lang w:val="en-US" w:eastAsia="fr-FR"/>
+          <w:lang w:eastAsia="fr-FR"/>
         </w:rPr>
         <w:t>.</w:t>
       </w:r>
       <w:r>
         <w:rPr>
-          <w:lang w:val="en-US" w:eastAsia="fr-FR"/>
+          <w:lang w:eastAsia="fr-FR"/>
         </w:rPr>
         <w:t>run</w:t>
       </w:r>
@@ -6538,13 +6677,13 @@
           <w:b/>
           <w:bCs/>
           <w:color w:val="000080"/>
-          <w:lang w:val="en-US" w:eastAsia="fr-FR"/>
+          <w:lang w:eastAsia="fr-FR"/>
         </w:rPr>
         <w:t>([</w:t>
       </w:r>
       <w:r>
         <w:rPr>
-          <w:lang w:val="en-US" w:eastAsia="fr-FR"/>
+          <w:lang w:eastAsia="fr-FR"/>
         </w:rPr>
         <w:t>W</w:t>
       </w:r>
@@ -6553,13 +6692,13 @@
           <w:b/>
           <w:bCs/>
           <w:color w:val="000080"/>
-          <w:lang w:val="en-US" w:eastAsia="fr-FR"/>
+          <w:lang w:eastAsia="fr-FR"/>
         </w:rPr>
         <w:t>,</w:t>
       </w:r>
       <w:r>
         <w:rPr>
-          <w:lang w:val="en-US" w:eastAsia="fr-FR"/>
+          <w:lang w:eastAsia="fr-FR"/>
         </w:rPr>
         <w:t xml:space="preserve"> b</w:t>
       </w:r>
@@ -6568,7 +6707,7 @@
           <w:b/>
           <w:bCs/>
           <w:color w:val="000080"/>
-          <w:lang w:val="en-US" w:eastAsia="fr-FR"/>
+          <w:lang w:eastAsia="fr-FR"/>
         </w:rPr>
         <w:t>]))</w:t>
       </w:r>
@@ -7586,7 +7725,841 @@
         <w:rPr>
           <w:lang w:eastAsia="fr-FR"/>
         </w:rPr>
+        <w:t>sess</w:t>
+      </w:r>
+      <w:r>
+        <w:rPr>
+          <w:b/>
+          <w:bCs/>
+          <w:color w:val="000080"/>
+          <w:lang w:eastAsia="fr-FR"/>
+        </w:rPr>
+        <w:t>.</w:t>
+      </w:r>
+      <w:r>
+        <w:rPr>
+          <w:lang w:eastAsia="fr-FR"/>
+        </w:rPr>
+        <w:t>run</w:t>
+      </w:r>
+      <w:r>
+        <w:rPr>
+          <w:b/>
+          <w:bCs/>
+          <w:color w:val="000080"/>
+          <w:lang w:eastAsia="fr-FR"/>
+        </w:rPr>
+        <w:t>(</w:t>
+      </w:r>
+      <w:r>
+        <w:rPr>
+          <w:lang w:eastAsia="fr-FR"/>
+        </w:rPr>
+        <w:t>init</w:t>
+      </w:r>
+      <w:r>
+        <w:rPr>
+          <w:b/>
+          <w:bCs/>
+          <w:color w:val="000080"/>
+          <w:lang w:eastAsia="fr-FR"/>
+        </w:rPr>
+        <w:t>)</w:t>
+      </w:r>
+    </w:p>
+    <w:p>
+      <w:pPr>
+        <w:pStyle w:val="code"/>
+        <w:rPr>
+          <w:lang w:eastAsia="fr-FR"/>
+        </w:rPr>
+      </w:pPr>
+    </w:p>
+    <w:p>
+      <w:pPr>
+        <w:pStyle w:val="code"/>
+        <w:rPr>
+          <w:lang w:eastAsia="fr-FR"/>
+        </w:rPr>
+      </w:pPr>
+    </w:p>
+    <w:p>
+      <w:pPr>
+        <w:pStyle w:val="code"/>
+        <w:rPr>
+          <w:lang w:eastAsia="fr-FR"/>
+        </w:rPr>
+      </w:pPr>
+      <w:r>
+        <w:rPr>
+          <w:b/>
+          <w:bCs/>
+          <w:color w:val="0000FF"/>
+          <w:lang w:eastAsia="fr-FR"/>
+        </w:rPr>
+        <w:t>print</w:t>
+      </w:r>
+      <w:r>
+        <w:rPr>
+          <w:b/>
+          <w:bCs/>
+          <w:color w:val="000080"/>
+          <w:lang w:eastAsia="fr-FR"/>
+        </w:rPr>
+        <w:t>(</w:t>
+      </w:r>
+      <w:r>
+        <w:rPr>
+          <w:lang w:eastAsia="fr-FR"/>
+        </w:rPr>
+        <w:t>sess</w:t>
+      </w:r>
+      <w:r>
+        <w:rPr>
+          <w:b/>
+          <w:bCs/>
+          <w:color w:val="000080"/>
+          <w:lang w:eastAsia="fr-FR"/>
+        </w:rPr>
+        <w:t>.</w:t>
+      </w:r>
+      <w:r>
+        <w:rPr>
+          <w:lang w:eastAsia="fr-FR"/>
+        </w:rPr>
+        <w:t>run</w:t>
+      </w:r>
+      <w:r>
+        <w:rPr>
+          <w:b/>
+          <w:bCs/>
+          <w:color w:val="000080"/>
+          <w:lang w:eastAsia="fr-FR"/>
+        </w:rPr>
+        <w:t>(</w:t>
+      </w:r>
+      <w:r>
+        <w:rPr>
+          <w:lang w:eastAsia="fr-FR"/>
+        </w:rPr>
+        <w:t>sortieCalculee</w:t>
+      </w:r>
+      <w:r>
+        <w:rPr>
+          <w:b/>
+          <w:bCs/>
+          <w:color w:val="000080"/>
+          <w:lang w:eastAsia="fr-FR"/>
+        </w:rPr>
+        <w:t>,</w:t>
+      </w:r>
+      <w:r>
+        <w:rPr>
+          <w:lang w:eastAsia="fr-FR"/>
+        </w:rPr>
+        <w:t xml:space="preserve"> </w:t>
+      </w:r>
+      <w:r>
+        <w:rPr>
+          <w:b/>
+          <w:bCs/>
+          <w:color w:val="000080"/>
+          <w:lang w:eastAsia="fr-FR"/>
+        </w:rPr>
+        <w:t>{</w:t>
+      </w:r>
+      <w:r>
+        <w:rPr>
+          <w:lang w:eastAsia="fr-FR"/>
+        </w:rPr>
+        <w:t>x</w:t>
+      </w:r>
+      <w:r>
+        <w:rPr>
+          <w:b/>
+          <w:bCs/>
+          <w:color w:val="000080"/>
+          <w:lang w:eastAsia="fr-FR"/>
+        </w:rPr>
+        <w:t>:</w:t>
+      </w:r>
+      <w:r>
+        <w:rPr>
+          <w:lang w:eastAsia="fr-FR"/>
+        </w:rPr>
+        <w:t xml:space="preserve"> </w:t>
+      </w:r>
+      <w:r>
+        <w:rPr>
+          <w:b/>
+          <w:bCs/>
+          <w:color w:val="000080"/>
+          <w:lang w:eastAsia="fr-FR"/>
+        </w:rPr>
+        <w:t>[</w:t>
+      </w:r>
+      <w:r>
+        <w:rPr>
+          <w:color w:val="FF0000"/>
+          <w:lang w:eastAsia="fr-FR"/>
+        </w:rPr>
+        <w:t>1</w:t>
+      </w:r>
+      <w:r>
+        <w:rPr>
+          <w:b/>
+          <w:bCs/>
+          <w:color w:val="000080"/>
+          <w:lang w:eastAsia="fr-FR"/>
+        </w:rPr>
+        <w:t>,</w:t>
+      </w:r>
+      <w:r>
+        <w:rPr>
+          <w:lang w:eastAsia="fr-FR"/>
+        </w:rPr>
+        <w:t xml:space="preserve"> </w:t>
+      </w:r>
+      <w:r>
+        <w:rPr>
+          <w:color w:val="FF0000"/>
+          <w:lang w:eastAsia="fr-FR"/>
+        </w:rPr>
+        <w:t>2</w:t>
+      </w:r>
+      <w:r>
+        <w:rPr>
+          <w:b/>
+          <w:bCs/>
+          <w:color w:val="000080"/>
+          <w:lang w:eastAsia="fr-FR"/>
+        </w:rPr>
+        <w:t>,</w:t>
+      </w:r>
+      <w:r>
+        <w:rPr>
+          <w:lang w:eastAsia="fr-FR"/>
+        </w:rPr>
+        <w:t xml:space="preserve"> </w:t>
+      </w:r>
+      <w:r>
+        <w:rPr>
+          <w:color w:val="FF0000"/>
+          <w:lang w:eastAsia="fr-FR"/>
+        </w:rPr>
+        <w:t>3</w:t>
+      </w:r>
+      <w:r>
+        <w:rPr>
+          <w:b/>
+          <w:bCs/>
+          <w:color w:val="000080"/>
+          <w:lang w:eastAsia="fr-FR"/>
+        </w:rPr>
+        <w:t>,</w:t>
+      </w:r>
+      <w:r>
+        <w:rPr>
+          <w:lang w:eastAsia="fr-FR"/>
+        </w:rPr>
+        <w:t xml:space="preserve"> </w:t>
+      </w:r>
+      <w:r>
+        <w:rPr>
+          <w:color w:val="FF0000"/>
+          <w:lang w:eastAsia="fr-FR"/>
+        </w:rPr>
+        <w:t>4</w:t>
+      </w:r>
+      <w:r>
+        <w:rPr>
+          <w:b/>
+          <w:bCs/>
+          <w:color w:val="000080"/>
+          <w:lang w:eastAsia="fr-FR"/>
+        </w:rPr>
+        <w:t>]}))</w:t>
+      </w:r>
+    </w:p>
+    <w:p>
+      <w:pPr>
+        <w:pStyle w:val="code"/>
+        <w:rPr>
+          <w:lang w:eastAsia="fr-FR"/>
+        </w:rPr>
+      </w:pPr>
+    </w:p>
+    <w:p>
+      <w:pPr>
+        <w:pStyle w:val="code"/>
+        <w:rPr>
+          <w:lang w:eastAsia="fr-FR"/>
+        </w:rPr>
+      </w:pPr>
+      <w:r>
+        <w:rPr>
+          <w:b/>
+          <w:bCs/>
+          <w:color w:val="0000FF"/>
+          <w:lang w:eastAsia="fr-FR"/>
+        </w:rPr>
+        <w:t>print</w:t>
+      </w:r>
+      <w:r>
+        <w:rPr>
+          <w:b/>
+          <w:bCs/>
+          <w:color w:val="000080"/>
+          <w:lang w:eastAsia="fr-FR"/>
+        </w:rPr>
+        <w:t>(</w:t>
+      </w:r>
+      <w:r>
+        <w:rPr>
+          <w:color w:val="808080"/>
+          <w:lang w:eastAsia="fr-FR"/>
+        </w:rPr>
+        <w:t>"erreur totale :"</w:t>
+      </w:r>
+      <w:r>
+        <w:rPr>
+          <w:b/>
+          <w:bCs/>
+          <w:color w:val="000080"/>
+          <w:lang w:eastAsia="fr-FR"/>
+        </w:rPr>
+        <w:t>,</w:t>
+      </w:r>
+      <w:r>
+        <w:rPr>
+          <w:lang w:eastAsia="fr-FR"/>
+        </w:rPr>
+        <w:t xml:space="preserve"> sess</w:t>
+      </w:r>
+      <w:r>
+        <w:rPr>
+          <w:b/>
+          <w:bCs/>
+          <w:color w:val="000080"/>
+          <w:lang w:eastAsia="fr-FR"/>
+        </w:rPr>
+        <w:t>.</w:t>
+      </w:r>
+      <w:r>
+        <w:rPr>
+          <w:lang w:eastAsia="fr-FR"/>
+        </w:rPr>
+        <w:t>run</w:t>
+      </w:r>
+      <w:r>
+        <w:rPr>
+          <w:b/>
+          <w:bCs/>
+          <w:color w:val="000080"/>
+          <w:lang w:eastAsia="fr-FR"/>
+        </w:rPr>
+        <w:t>(</w:t>
+      </w:r>
+      <w:r>
+        <w:rPr>
+          <w:lang w:eastAsia="fr-FR"/>
+        </w:rPr>
+        <w:t>erreur</w:t>
+      </w:r>
+      <w:r>
+        <w:rPr>
+          <w:b/>
+          <w:bCs/>
+          <w:color w:val="000080"/>
+          <w:lang w:eastAsia="fr-FR"/>
+        </w:rPr>
+        <w:t>,</w:t>
+      </w:r>
+      <w:r>
+        <w:rPr>
+          <w:lang w:eastAsia="fr-FR"/>
+        </w:rPr>
+        <w:t xml:space="preserve"> </w:t>
+      </w:r>
+      <w:r>
+        <w:rPr>
+          <w:b/>
+          <w:bCs/>
+          <w:color w:val="000080"/>
+          <w:lang w:eastAsia="fr-FR"/>
+        </w:rPr>
+        <w:t>{</w:t>
+      </w:r>
+      <w:r>
+        <w:rPr>
+          <w:lang w:eastAsia="fr-FR"/>
+        </w:rPr>
+        <w:t>x</w:t>
+      </w:r>
+      <w:r>
+        <w:rPr>
+          <w:b/>
+          <w:bCs/>
+          <w:color w:val="000080"/>
+          <w:lang w:eastAsia="fr-FR"/>
+        </w:rPr>
+        <w:t>:</w:t>
+      </w:r>
+      <w:r>
+        <w:rPr>
+          <w:lang w:eastAsia="fr-FR"/>
+        </w:rPr>
+        <w:t xml:space="preserve"> </w:t>
+      </w:r>
+      <w:r>
+        <w:rPr>
+          <w:b/>
+          <w:bCs/>
+          <w:color w:val="000080"/>
+          <w:lang w:eastAsia="fr-FR"/>
+        </w:rPr>
+        <w:t>[</w:t>
+      </w:r>
+      <w:r>
+        <w:rPr>
+          <w:color w:val="FF0000"/>
+          <w:lang w:eastAsia="fr-FR"/>
+        </w:rPr>
+        <w:t>1</w:t>
+      </w:r>
+      <w:r>
+        <w:rPr>
+          <w:b/>
+          <w:bCs/>
+          <w:color w:val="000080"/>
+          <w:lang w:eastAsia="fr-FR"/>
+        </w:rPr>
+        <w:t>,</w:t>
+      </w:r>
+      <w:r>
+        <w:rPr>
+          <w:lang w:eastAsia="fr-FR"/>
+        </w:rPr>
+        <w:t xml:space="preserve"> </w:t>
+      </w:r>
+      <w:r>
+        <w:rPr>
+          <w:color w:val="FF0000"/>
+          <w:lang w:eastAsia="fr-FR"/>
+        </w:rPr>
+        <w:t>2</w:t>
+      </w:r>
+      <w:r>
+        <w:rPr>
+          <w:b/>
+          <w:bCs/>
+          <w:color w:val="000080"/>
+          <w:lang w:eastAsia="fr-FR"/>
+        </w:rPr>
+        <w:t>,</w:t>
+      </w:r>
+      <w:r>
+        <w:rPr>
+          <w:lang w:eastAsia="fr-FR"/>
+        </w:rPr>
+        <w:t xml:space="preserve"> </w:t>
+      </w:r>
+      <w:r>
+        <w:rPr>
+          <w:color w:val="FF0000"/>
+          <w:lang w:eastAsia="fr-FR"/>
+        </w:rPr>
+        <w:t>3</w:t>
+      </w:r>
+      <w:r>
+        <w:rPr>
+          <w:b/>
+          <w:bCs/>
+          <w:color w:val="000080"/>
+          <w:lang w:eastAsia="fr-FR"/>
+        </w:rPr>
+        <w:t>,</w:t>
+      </w:r>
+      <w:r>
+        <w:rPr>
+          <w:lang w:eastAsia="fr-FR"/>
+        </w:rPr>
+        <w:t xml:space="preserve"> </w:t>
+      </w:r>
+      <w:r>
+        <w:rPr>
+          <w:color w:val="FF0000"/>
+          <w:lang w:eastAsia="fr-FR"/>
+        </w:rPr>
+        <w:t>4</w:t>
+      </w:r>
+      <w:r>
+        <w:rPr>
+          <w:b/>
+          <w:bCs/>
+          <w:color w:val="000080"/>
+          <w:lang w:eastAsia="fr-FR"/>
+        </w:rPr>
+        <w:t>],</w:t>
+      </w:r>
+      <w:r>
+        <w:rPr>
+          <w:lang w:eastAsia="fr-FR"/>
+        </w:rPr>
+        <w:t xml:space="preserve"> sortieVoulue</w:t>
+      </w:r>
+      <w:r>
+        <w:rPr>
+          <w:b/>
+          <w:bCs/>
+          <w:color w:val="000080"/>
+          <w:lang w:eastAsia="fr-FR"/>
+        </w:rPr>
+        <w:t>:</w:t>
+      </w:r>
+      <w:r>
+        <w:rPr>
+          <w:lang w:eastAsia="fr-FR"/>
+        </w:rPr>
+        <w:t xml:space="preserve"> </w:t>
+      </w:r>
+      <w:r>
+        <w:rPr>
+          <w:b/>
+          <w:bCs/>
+          <w:color w:val="000080"/>
+          <w:lang w:eastAsia="fr-FR"/>
+        </w:rPr>
+        <w:t>[</w:t>
+      </w:r>
+      <w:r>
+        <w:rPr>
+          <w:color w:val="FF0000"/>
+          <w:lang w:eastAsia="fr-FR"/>
+        </w:rPr>
+        <w:t>0</w:t>
+      </w:r>
+      <w:r>
+        <w:rPr>
+          <w:b/>
+          <w:bCs/>
+          <w:color w:val="000080"/>
+          <w:lang w:eastAsia="fr-FR"/>
+        </w:rPr>
+        <w:t>,</w:t>
+      </w:r>
+      <w:r>
+        <w:rPr>
+          <w:lang w:eastAsia="fr-FR"/>
+        </w:rPr>
+        <w:t xml:space="preserve"> </w:t>
+      </w:r>
+      <w:r>
+        <w:rPr>
+          <w:b/>
+          <w:bCs/>
+          <w:color w:val="000080"/>
+          <w:lang w:eastAsia="fr-FR"/>
+        </w:rPr>
+        <w:t>-</w:t>
+      </w:r>
+      <w:r>
+        <w:rPr>
+          <w:color w:val="FF0000"/>
+          <w:lang w:eastAsia="fr-FR"/>
+        </w:rPr>
+        <w:t>1</w:t>
+      </w:r>
+      <w:r>
+        <w:rPr>
+          <w:b/>
+          <w:bCs/>
+          <w:color w:val="000080"/>
+          <w:lang w:eastAsia="fr-FR"/>
+        </w:rPr>
+        <w:t>,</w:t>
+      </w:r>
+      <w:r>
+        <w:rPr>
+          <w:lang w:eastAsia="fr-FR"/>
+        </w:rPr>
+        <w:t xml:space="preserve"> </w:t>
+      </w:r>
+      <w:r>
+        <w:rPr>
+          <w:b/>
+          <w:bCs/>
+          <w:color w:val="000080"/>
+          <w:lang w:eastAsia="fr-FR"/>
+        </w:rPr>
+        <w:t>-</w:t>
+      </w:r>
+      <w:r>
+        <w:rPr>
+          <w:color w:val="FF0000"/>
+          <w:lang w:eastAsia="fr-FR"/>
+        </w:rPr>
+        <w:t>2</w:t>
+      </w:r>
+      <w:r>
+        <w:rPr>
+          <w:b/>
+          <w:bCs/>
+          <w:color w:val="000080"/>
+          <w:lang w:eastAsia="fr-FR"/>
+        </w:rPr>
+        <w:t>,</w:t>
+      </w:r>
+      <w:r>
+        <w:rPr>
+          <w:lang w:eastAsia="fr-FR"/>
+        </w:rPr>
+        <w:t xml:space="preserve"> </w:t>
+      </w:r>
+      <w:r>
+        <w:rPr>
+          <w:b/>
+          <w:bCs/>
+          <w:color w:val="000080"/>
+          <w:lang w:eastAsia="fr-FR"/>
+        </w:rPr>
+        <w:t>-</w:t>
+      </w:r>
+      <w:r>
+        <w:rPr>
+          <w:color w:val="FF0000"/>
+          <w:lang w:eastAsia="fr-FR"/>
+        </w:rPr>
+        <w:t>3</w:t>
+      </w:r>
+      <w:r>
+        <w:rPr>
+          <w:b/>
+          <w:bCs/>
+          <w:color w:val="000080"/>
+          <w:lang w:eastAsia="fr-FR"/>
+        </w:rPr>
+        <w:t>]}))</w:t>
+      </w:r>
+    </w:p>
+    <w:p>
+      <w:pPr>
+        <w:pStyle w:val="code"/>
+        <w:rPr>
+          <w:lang w:eastAsia="fr-FR"/>
+        </w:rPr>
+      </w:pPr>
+    </w:p>
+    <w:p>
+      <w:pPr>
+        <w:pStyle w:val="code"/>
+        <w:rPr>
+          <w:lang w:val="en-US" w:eastAsia="fr-FR"/>
+        </w:rPr>
+      </w:pPr>
+      <w:r>
+        <w:rPr>
+          <w:lang w:val="en-US" w:eastAsia="fr-FR"/>
+        </w:rPr>
         <w:lastRenderedPageBreak/>
+        <w:t xml:space="preserve">fixW </w:t>
+      </w:r>
+      <w:r>
+        <w:rPr>
+          <w:b/>
+          <w:bCs/>
+          <w:color w:val="000080"/>
+          <w:lang w:val="en-US" w:eastAsia="fr-FR"/>
+        </w:rPr>
+        <w:t>=</w:t>
+      </w:r>
+      <w:r>
+        <w:rPr>
+          <w:lang w:val="en-US" w:eastAsia="fr-FR"/>
+        </w:rPr>
+        <w:t xml:space="preserve"> tf</w:t>
+      </w:r>
+      <w:r>
+        <w:rPr>
+          <w:b/>
+          <w:bCs/>
+          <w:color w:val="000080"/>
+          <w:lang w:val="en-US" w:eastAsia="fr-FR"/>
+        </w:rPr>
+        <w:t>.</w:t>
+      </w:r>
+      <w:r>
+        <w:rPr>
+          <w:lang w:val="en-US" w:eastAsia="fr-FR"/>
+        </w:rPr>
+        <w:t>assign</w:t>
+      </w:r>
+      <w:r>
+        <w:rPr>
+          <w:b/>
+          <w:bCs/>
+          <w:color w:val="000080"/>
+          <w:lang w:val="en-US" w:eastAsia="fr-FR"/>
+        </w:rPr>
+        <w:t>(</w:t>
+      </w:r>
+      <w:r>
+        <w:rPr>
+          <w:lang w:val="en-US" w:eastAsia="fr-FR"/>
+        </w:rPr>
+        <w:t>W</w:t>
+      </w:r>
+      <w:r>
+        <w:rPr>
+          <w:b/>
+          <w:bCs/>
+          <w:color w:val="000080"/>
+          <w:lang w:val="en-US" w:eastAsia="fr-FR"/>
+        </w:rPr>
+        <w:t>,</w:t>
+      </w:r>
+      <w:r>
+        <w:rPr>
+          <w:lang w:val="en-US" w:eastAsia="fr-FR"/>
+        </w:rPr>
+        <w:t xml:space="preserve"> </w:t>
+      </w:r>
+      <w:r>
+        <w:rPr>
+          <w:b/>
+          <w:bCs/>
+          <w:color w:val="000080"/>
+          <w:lang w:val="en-US" w:eastAsia="fr-FR"/>
+        </w:rPr>
+        <w:t>[-</w:t>
+      </w:r>
+      <w:r>
+        <w:rPr>
+          <w:color w:val="FF0000"/>
+          <w:lang w:val="en-US" w:eastAsia="fr-FR"/>
+        </w:rPr>
+        <w:t>1.</w:t>
+      </w:r>
+      <w:r>
+        <w:rPr>
+          <w:b/>
+          <w:bCs/>
+          <w:color w:val="000080"/>
+          <w:lang w:val="en-US" w:eastAsia="fr-FR"/>
+        </w:rPr>
+        <w:t>])</w:t>
+      </w:r>
+    </w:p>
+    <w:p>
+      <w:pPr>
+        <w:pStyle w:val="code"/>
+        <w:rPr>
+          <w:lang w:val="en-US" w:eastAsia="fr-FR"/>
+        </w:rPr>
+      </w:pPr>
+      <w:r>
+        <w:rPr>
+          <w:lang w:val="en-US" w:eastAsia="fr-FR"/>
+        </w:rPr>
+        <w:t xml:space="preserve">fixb </w:t>
+      </w:r>
+      <w:r>
+        <w:rPr>
+          <w:b/>
+          <w:bCs/>
+          <w:color w:val="000080"/>
+          <w:lang w:val="en-US" w:eastAsia="fr-FR"/>
+        </w:rPr>
+        <w:t>=</w:t>
+      </w:r>
+      <w:r>
+        <w:rPr>
+          <w:lang w:val="en-US" w:eastAsia="fr-FR"/>
+        </w:rPr>
+        <w:t xml:space="preserve"> tf</w:t>
+      </w:r>
+      <w:r>
+        <w:rPr>
+          <w:b/>
+          <w:bCs/>
+          <w:color w:val="000080"/>
+          <w:lang w:val="en-US" w:eastAsia="fr-FR"/>
+        </w:rPr>
+        <w:t>.</w:t>
+      </w:r>
+      <w:r>
+        <w:rPr>
+          <w:lang w:val="en-US" w:eastAsia="fr-FR"/>
+        </w:rPr>
+        <w:t>assign</w:t>
+      </w:r>
+      <w:r>
+        <w:rPr>
+          <w:b/>
+          <w:bCs/>
+          <w:color w:val="000080"/>
+          <w:lang w:val="en-US" w:eastAsia="fr-FR"/>
+        </w:rPr>
+        <w:t>(</w:t>
+      </w:r>
+      <w:r>
+        <w:rPr>
+          <w:lang w:val="en-US" w:eastAsia="fr-FR"/>
+        </w:rPr>
+        <w:t>b</w:t>
+      </w:r>
+      <w:r>
+        <w:rPr>
+          <w:b/>
+          <w:bCs/>
+          <w:color w:val="000080"/>
+          <w:lang w:val="en-US" w:eastAsia="fr-FR"/>
+        </w:rPr>
+        <w:t>,</w:t>
+      </w:r>
+      <w:r>
+        <w:rPr>
+          <w:lang w:val="en-US" w:eastAsia="fr-FR"/>
+        </w:rPr>
+        <w:t xml:space="preserve"> </w:t>
+      </w:r>
+      <w:r>
+        <w:rPr>
+          <w:b/>
+          <w:bCs/>
+          <w:color w:val="000080"/>
+          <w:lang w:val="en-US" w:eastAsia="fr-FR"/>
+        </w:rPr>
+        <w:t>[</w:t>
+      </w:r>
+      <w:r>
+        <w:rPr>
+          <w:color w:val="FF0000"/>
+          <w:lang w:val="en-US" w:eastAsia="fr-FR"/>
+        </w:rPr>
+        <w:t>1.</w:t>
+      </w:r>
+      <w:r>
+        <w:rPr>
+          <w:b/>
+          <w:bCs/>
+          <w:color w:val="000080"/>
+          <w:lang w:val="en-US" w:eastAsia="fr-FR"/>
+        </w:rPr>
+        <w:t>])</w:t>
+      </w:r>
+    </w:p>
+    <w:p>
+      <w:pPr>
+        <w:pStyle w:val="code"/>
+        <w:rPr>
+          <w:lang w:eastAsia="fr-FR"/>
+        </w:rPr>
+      </w:pPr>
+      <w:r>
+        <w:rPr>
+          <w:lang w:eastAsia="fr-FR"/>
+        </w:rPr>
         <w:t>sess</w:t>
       </w:r>
       <w:r>
@@ -7611,55 +8584,108 @@
           <w:color w:val="000080"/>
           <w:lang w:eastAsia="fr-FR"/>
         </w:rPr>
+        <w:t>([</w:t>
+      </w:r>
+      <w:r>
+        <w:rPr>
+          <w:lang w:eastAsia="fr-FR"/>
+        </w:rPr>
+        <w:t>fixW</w:t>
+      </w:r>
+      <w:r>
+        <w:rPr>
+          <w:b/>
+          <w:bCs/>
+          <w:color w:val="000080"/>
+          <w:lang w:eastAsia="fr-FR"/>
+        </w:rPr>
+        <w:t>,</w:t>
+      </w:r>
+      <w:r>
+        <w:rPr>
+          <w:lang w:eastAsia="fr-FR"/>
+        </w:rPr>
+        <w:t xml:space="preserve"> fixb</w:t>
+      </w:r>
+      <w:r>
+        <w:rPr>
+          <w:b/>
+          <w:bCs/>
+          <w:color w:val="000080"/>
+          <w:lang w:eastAsia="fr-FR"/>
+        </w:rPr>
+        <w:t>])</w:t>
+      </w:r>
+    </w:p>
+    <w:p>
+      <w:pPr>
+        <w:pStyle w:val="code"/>
+        <w:rPr>
+          <w:lang w:eastAsia="fr-FR"/>
+        </w:rPr>
+      </w:pPr>
+    </w:p>
+    <w:p>
+      <w:pPr>
+        <w:pStyle w:val="code"/>
+        <w:rPr>
+          <w:lang w:eastAsia="fr-FR"/>
+        </w:rPr>
+      </w:pPr>
+      <w:r>
+        <w:rPr>
+          <w:b/>
+          <w:bCs/>
+          <w:color w:val="0000FF"/>
+          <w:lang w:eastAsia="fr-FR"/>
+        </w:rPr>
+        <w:t>print</w:t>
+      </w:r>
+      <w:r>
+        <w:rPr>
+          <w:b/>
+          <w:bCs/>
+          <w:color w:val="000080"/>
+          <w:lang w:eastAsia="fr-FR"/>
+        </w:rPr>
         <w:t>(</w:t>
       </w:r>
       <w:r>
         <w:rPr>
-          <w:lang w:eastAsia="fr-FR"/>
-        </w:rPr>
-        <w:t>init</w:t>
-      </w:r>
-      <w:r>
-        <w:rPr>
-          <w:b/>
-          <w:bCs/>
-          <w:color w:val="000080"/>
-          <w:lang w:eastAsia="fr-FR"/>
-        </w:rPr>
-        <w:t>)</w:t>
-      </w:r>
-    </w:p>
-    <w:p>
-      <w:pPr>
-        <w:pStyle w:val="code"/>
-        <w:rPr>
-          <w:lang w:eastAsia="fr-FR"/>
-        </w:rPr>
-      </w:pPr>
-    </w:p>
-    <w:p>
-      <w:pPr>
-        <w:pStyle w:val="code"/>
-        <w:rPr>
-          <w:lang w:eastAsia="fr-FR"/>
-        </w:rPr>
-      </w:pPr>
-    </w:p>
-    <w:p>
-      <w:pPr>
-        <w:pStyle w:val="code"/>
-        <w:rPr>
-          <w:lang w:eastAsia="fr-FR"/>
-        </w:rPr>
-      </w:pPr>
-      <w:r>
-        <w:rPr>
-          <w:b/>
-          <w:bCs/>
-          <w:color w:val="0000FF"/>
-          <w:lang w:eastAsia="fr-FR"/>
-        </w:rPr>
-        <w:t>print</w:t>
+          <w:color w:val="808080"/>
+          <w:lang w:eastAsia="fr-FR"/>
+        </w:rPr>
+        <w:t>"erreur totale :"</w:t>
+      </w:r>
+      <w:r>
+        <w:rPr>
+          <w:b/>
+          <w:bCs/>
+          <w:color w:val="000080"/>
+          <w:lang w:eastAsia="fr-FR"/>
+        </w:rPr>
+        <w:t>,</w:t>
+      </w:r>
+      <w:r>
+        <w:rPr>
+          <w:lang w:eastAsia="fr-FR"/>
+        </w:rPr>
+        <w:t xml:space="preserve"> sess</w:t>
+      </w:r>
+      <w:r>
+        <w:rPr>
+          <w:b/>
+          <w:bCs/>
+          <w:color w:val="000080"/>
+          <w:lang w:eastAsia="fr-FR"/>
+        </w:rPr>
+        <w:t>.</w:t>
+      </w:r>
+      <w:r>
+        <w:rPr>
+          <w:lang w:eastAsia="fr-FR"/>
+        </w:rPr>
+        <w:t>run</w:t>
       </w:r>
       <w:r>
         <w:rPr>
@@ -7674,37 +8700,7 @@
         <w:rPr>
           <w:lang w:eastAsia="fr-FR"/>
         </w:rPr>
-        <w:t>sess</w:t>
-      </w:r>
-      <w:r>
-        <w:rPr>
-          <w:b/>
-          <w:bCs/>
-          <w:color w:val="000080"/>
-          <w:lang w:eastAsia="fr-FR"/>
-        </w:rPr>
-        <w:t>.</w:t>
-      </w:r>
-      <w:r>
-        <w:rPr>
-          <w:lang w:eastAsia="fr-FR"/>
-        </w:rPr>
-        <w:t>run</w:t>
-      </w:r>
-      <w:r>
-        <w:rPr>
-          <w:b/>
-          <w:bCs/>
-          <w:color w:val="000080"/>
-          <w:lang w:eastAsia="fr-FR"/>
-        </w:rPr>
-        <w:t>(</w:t>
-      </w:r>
-      <w:r>
-        <w:rPr>
-          <w:lang w:eastAsia="fr-FR"/>
-        </w:rPr>
-        <w:t>sortieCalculee</w:t>
+        <w:t>erreur</w:t>
       </w:r>
       <w:r>
         <w:rPr>
@@ -7840,1020 +8836,147 @@
           <w:color w:val="000080"/>
           <w:lang w:eastAsia="fr-FR"/>
         </w:rPr>
+        <w:t>],</w:t>
+      </w:r>
+      <w:r>
+        <w:rPr>
+          <w:lang w:eastAsia="fr-FR"/>
+        </w:rPr>
+        <w:t xml:space="preserve"> sortieVoulue</w:t>
+      </w:r>
+      <w:r>
+        <w:rPr>
+          <w:b/>
+          <w:bCs/>
+          <w:color w:val="000080"/>
+          <w:lang w:eastAsia="fr-FR"/>
+        </w:rPr>
+        <w:t>:</w:t>
+      </w:r>
+      <w:r>
+        <w:rPr>
+          <w:lang w:eastAsia="fr-FR"/>
+        </w:rPr>
+        <w:t xml:space="preserve"> </w:t>
+      </w:r>
+      <w:r>
+        <w:rPr>
+          <w:b/>
+          <w:bCs/>
+          <w:color w:val="000080"/>
+          <w:lang w:eastAsia="fr-FR"/>
+        </w:rPr>
+        <w:t>[</w:t>
+      </w:r>
+      <w:r>
+        <w:rPr>
+          <w:color w:val="FF0000"/>
+          <w:lang w:eastAsia="fr-FR"/>
+        </w:rPr>
+        <w:t>0</w:t>
+      </w:r>
+      <w:r>
+        <w:rPr>
+          <w:b/>
+          <w:bCs/>
+          <w:color w:val="000080"/>
+          <w:lang w:eastAsia="fr-FR"/>
+        </w:rPr>
+        <w:t>,</w:t>
+      </w:r>
+      <w:r>
+        <w:rPr>
+          <w:lang w:eastAsia="fr-FR"/>
+        </w:rPr>
+        <w:t xml:space="preserve"> </w:t>
+      </w:r>
+      <w:r>
+        <w:rPr>
+          <w:b/>
+          <w:bCs/>
+          <w:color w:val="000080"/>
+          <w:lang w:eastAsia="fr-FR"/>
+        </w:rPr>
+        <w:t>-</w:t>
+      </w:r>
+      <w:r>
+        <w:rPr>
+          <w:color w:val="FF0000"/>
+          <w:lang w:eastAsia="fr-FR"/>
+        </w:rPr>
+        <w:t>1</w:t>
+      </w:r>
+      <w:r>
+        <w:rPr>
+          <w:b/>
+          <w:bCs/>
+          <w:color w:val="000080"/>
+          <w:lang w:eastAsia="fr-FR"/>
+        </w:rPr>
+        <w:t>,</w:t>
+      </w:r>
+      <w:r>
+        <w:rPr>
+          <w:lang w:eastAsia="fr-FR"/>
+        </w:rPr>
+        <w:t xml:space="preserve"> </w:t>
+      </w:r>
+      <w:r>
+        <w:rPr>
+          <w:b/>
+          <w:bCs/>
+          <w:color w:val="000080"/>
+          <w:lang w:eastAsia="fr-FR"/>
+        </w:rPr>
+        <w:t>-</w:t>
+      </w:r>
+      <w:r>
+        <w:rPr>
+          <w:color w:val="FF0000"/>
+          <w:lang w:eastAsia="fr-FR"/>
+        </w:rPr>
+        <w:t>2</w:t>
+      </w:r>
+      <w:r>
+        <w:rPr>
+          <w:b/>
+          <w:bCs/>
+          <w:color w:val="000080"/>
+          <w:lang w:eastAsia="fr-FR"/>
+        </w:rPr>
+        <w:t>,</w:t>
+      </w:r>
+      <w:r>
+        <w:rPr>
+          <w:lang w:eastAsia="fr-FR"/>
+        </w:rPr>
+        <w:t xml:space="preserve"> </w:t>
+      </w:r>
+      <w:r>
+        <w:rPr>
+          <w:b/>
+          <w:bCs/>
+          <w:color w:val="000080"/>
+          <w:lang w:eastAsia="fr-FR"/>
+        </w:rPr>
+        <w:t>-</w:t>
+      </w:r>
+      <w:r>
+        <w:rPr>
+          <w:color w:val="FF0000"/>
+          <w:lang w:eastAsia="fr-FR"/>
+        </w:rPr>
+        <w:t>3</w:t>
+      </w:r>
+      <w:r>
+        <w:rPr>
+          <w:b/>
+          <w:bCs/>
+          <w:color w:val="000080"/>
+          <w:lang w:eastAsia="fr-FR"/>
+        </w:rPr>
         <w:t>]}))</w:t>
       </w:r>
-    </w:p>
-    <w:p>
-      <w:pPr>
-        <w:pStyle w:val="code"/>
-        <w:rPr>
-          <w:lang w:eastAsia="fr-FR"/>
-        </w:rPr>
-      </w:pPr>
-    </w:p>
-    <w:p>
-      <w:pPr>
-        <w:pStyle w:val="code"/>
-        <w:rPr>
-          <w:lang w:eastAsia="fr-FR"/>
-        </w:rPr>
-      </w:pPr>
-      <w:r>
-        <w:rPr>
-          <w:b/>
-          <w:bCs/>
-          <w:color w:val="0000FF"/>
-          <w:lang w:eastAsia="fr-FR"/>
-        </w:rPr>
-        <w:t>print</w:t>
-      </w:r>
-      <w:r>
-        <w:rPr>
-          <w:b/>
-          <w:bCs/>
-          <w:color w:val="000080"/>
-          <w:lang w:eastAsia="fr-FR"/>
-        </w:rPr>
-        <w:t>(</w:t>
-      </w:r>
-      <w:r>
-        <w:rPr>
-          <w:color w:val="808080"/>
-          <w:lang w:eastAsia="fr-FR"/>
-        </w:rPr>
-        <w:t>"erreur totale :"</w:t>
-      </w:r>
-      <w:r>
-        <w:rPr>
-          <w:b/>
-          <w:bCs/>
-          <w:color w:val="000080"/>
-          <w:lang w:eastAsia="fr-FR"/>
-        </w:rPr>
-        <w:t>,</w:t>
-      </w:r>
-      <w:r>
-        <w:rPr>
-          <w:lang w:eastAsia="fr-FR"/>
-        </w:rPr>
-        <w:t xml:space="preserve"> sess</w:t>
-      </w:r>
-      <w:r>
-        <w:rPr>
-          <w:b/>
-          <w:bCs/>
-          <w:color w:val="000080"/>
-          <w:lang w:eastAsia="fr-FR"/>
-        </w:rPr>
-        <w:t>.</w:t>
-      </w:r>
-      <w:r>
-        <w:rPr>
-          <w:lang w:eastAsia="fr-FR"/>
-        </w:rPr>
-        <w:t>run</w:t>
-      </w:r>
-      <w:r>
-        <w:rPr>
-          <w:b/>
-          <w:bCs/>
-          <w:color w:val="000080"/>
-          <w:lang w:eastAsia="fr-FR"/>
-        </w:rPr>
-        <w:t>(</w:t>
-      </w:r>
-      <w:r>
-        <w:rPr>
-          <w:lang w:eastAsia="fr-FR"/>
-        </w:rPr>
-        <w:t>erreur</w:t>
-      </w:r>
-      <w:r>
-        <w:rPr>
-          <w:b/>
-          <w:bCs/>
-          <w:color w:val="000080"/>
-          <w:lang w:eastAsia="fr-FR"/>
-        </w:rPr>
-        <w:t>,</w:t>
-      </w:r>
-      <w:r>
-        <w:rPr>
-          <w:lang w:eastAsia="fr-FR"/>
-        </w:rPr>
-        <w:t xml:space="preserve"> </w:t>
-      </w:r>
-      <w:r>
-        <w:rPr>
-          <w:b/>
-          <w:bCs/>
-          <w:color w:val="000080"/>
-          <w:lang w:eastAsia="fr-FR"/>
-        </w:rPr>
-        <w:t>{</w:t>
-      </w:r>
-      <w:r>
-        <w:rPr>
-          <w:lang w:eastAsia="fr-FR"/>
-        </w:rPr>
-        <w:t>x</w:t>
-      </w:r>
-      <w:r>
-        <w:rPr>
-          <w:b/>
-          <w:bCs/>
-          <w:color w:val="000080"/>
-          <w:lang w:eastAsia="fr-FR"/>
-        </w:rPr>
-        <w:t>:</w:t>
-      </w:r>
-      <w:r>
-        <w:rPr>
-          <w:lang w:eastAsia="fr-FR"/>
-        </w:rPr>
-        <w:t xml:space="preserve"> </w:t>
-      </w:r>
-      <w:r>
-        <w:rPr>
-          <w:b/>
-          <w:bCs/>
-          <w:color w:val="000080"/>
-          <w:lang w:eastAsia="fr-FR"/>
-        </w:rPr>
-        <w:t>[</w:t>
-      </w:r>
-      <w:r>
-        <w:rPr>
-          <w:color w:val="FF0000"/>
-          <w:lang w:eastAsia="fr-FR"/>
-        </w:rPr>
-        <w:t>1</w:t>
-      </w:r>
-      <w:r>
-        <w:rPr>
-          <w:b/>
-          <w:bCs/>
-          <w:color w:val="000080"/>
-          <w:lang w:eastAsia="fr-FR"/>
-        </w:rPr>
-        <w:t>,</w:t>
-      </w:r>
-      <w:r>
-        <w:rPr>
-          <w:lang w:eastAsia="fr-FR"/>
-        </w:rPr>
-        <w:t xml:space="preserve"> </w:t>
-      </w:r>
-      <w:r>
-        <w:rPr>
-          <w:color w:val="FF0000"/>
-          <w:lang w:eastAsia="fr-FR"/>
-        </w:rPr>
-        <w:t>2</w:t>
-      </w:r>
-      <w:r>
-        <w:rPr>
-          <w:b/>
-          <w:bCs/>
-          <w:color w:val="000080"/>
-          <w:lang w:eastAsia="fr-FR"/>
-        </w:rPr>
-        <w:t>,</w:t>
-      </w:r>
-      <w:r>
-        <w:rPr>
-          <w:lang w:eastAsia="fr-FR"/>
-        </w:rPr>
-        <w:t xml:space="preserve"> </w:t>
-      </w:r>
-      <w:r>
-        <w:rPr>
-          <w:color w:val="FF0000"/>
-          <w:lang w:eastAsia="fr-FR"/>
-        </w:rPr>
-        <w:t>3</w:t>
-      </w:r>
-      <w:r>
-        <w:rPr>
-          <w:b/>
-          <w:bCs/>
-          <w:color w:val="000080"/>
-          <w:lang w:eastAsia="fr-FR"/>
-        </w:rPr>
-        <w:t>,</w:t>
-      </w:r>
-      <w:r>
-        <w:rPr>
-          <w:lang w:eastAsia="fr-FR"/>
-        </w:rPr>
-        <w:t xml:space="preserve"> </w:t>
-      </w:r>
-      <w:r>
-        <w:rPr>
-          <w:color w:val="FF0000"/>
-          <w:lang w:eastAsia="fr-FR"/>
-        </w:rPr>
-        <w:t>4</w:t>
-      </w:r>
-      <w:r>
-        <w:rPr>
-          <w:b/>
-          <w:bCs/>
-          <w:color w:val="000080"/>
-          <w:lang w:eastAsia="fr-FR"/>
-        </w:rPr>
-        <w:t>],</w:t>
-      </w:r>
-      <w:r>
-        <w:rPr>
-          <w:lang w:eastAsia="fr-FR"/>
-        </w:rPr>
-        <w:t xml:space="preserve"> sortieVoulue</w:t>
-      </w:r>
-      <w:r>
-        <w:rPr>
-          <w:b/>
-          <w:bCs/>
-          <w:color w:val="000080"/>
-          <w:lang w:eastAsia="fr-FR"/>
-        </w:rPr>
-        <w:t>:</w:t>
-      </w:r>
-      <w:r>
-        <w:rPr>
-          <w:lang w:eastAsia="fr-FR"/>
-        </w:rPr>
-        <w:t xml:space="preserve"> </w:t>
-      </w:r>
-      <w:r>
-        <w:rPr>
-          <w:b/>
-          <w:bCs/>
-          <w:color w:val="000080"/>
-          <w:lang w:eastAsia="fr-FR"/>
-        </w:rPr>
-        <w:t>[</w:t>
-      </w:r>
-      <w:r>
-        <w:rPr>
-          <w:color w:val="FF0000"/>
-          <w:lang w:eastAsia="fr-FR"/>
-        </w:rPr>
-        <w:t>0</w:t>
-      </w:r>
-      <w:r>
-        <w:rPr>
-          <w:b/>
-          <w:bCs/>
-          <w:color w:val="000080"/>
-          <w:lang w:eastAsia="fr-FR"/>
-        </w:rPr>
-        <w:t>,</w:t>
-      </w:r>
-      <w:r>
-        <w:rPr>
-          <w:lang w:eastAsia="fr-FR"/>
-        </w:rPr>
-        <w:t xml:space="preserve"> </w:t>
-      </w:r>
-      <w:r>
-        <w:rPr>
-          <w:b/>
-          <w:bCs/>
-          <w:color w:val="000080"/>
-          <w:lang w:eastAsia="fr-FR"/>
-        </w:rPr>
-        <w:t>-</w:t>
-      </w:r>
-      <w:r>
-        <w:rPr>
-          <w:color w:val="FF0000"/>
-          <w:lang w:eastAsia="fr-FR"/>
-        </w:rPr>
-        <w:t>1</w:t>
-      </w:r>
-      <w:r>
-        <w:rPr>
-          <w:b/>
-          <w:bCs/>
-          <w:color w:val="000080"/>
-          <w:lang w:eastAsia="fr-FR"/>
-        </w:rPr>
-        <w:t>,</w:t>
-      </w:r>
-      <w:r>
-        <w:rPr>
-          <w:lang w:eastAsia="fr-FR"/>
-        </w:rPr>
-        <w:t xml:space="preserve"> </w:t>
-      </w:r>
-      <w:r>
-        <w:rPr>
-          <w:b/>
-          <w:bCs/>
-          <w:color w:val="000080"/>
-          <w:lang w:eastAsia="fr-FR"/>
-        </w:rPr>
-        <w:t>-</w:t>
-      </w:r>
-      <w:r>
-        <w:rPr>
-          <w:color w:val="FF0000"/>
-          <w:lang w:eastAsia="fr-FR"/>
-        </w:rPr>
-        <w:t>2</w:t>
-      </w:r>
-      <w:r>
-        <w:rPr>
-          <w:b/>
-          <w:bCs/>
-          <w:color w:val="000080"/>
-          <w:lang w:eastAsia="fr-FR"/>
-        </w:rPr>
-        <w:t>,</w:t>
-      </w:r>
-      <w:r>
-        <w:rPr>
-          <w:lang w:eastAsia="fr-FR"/>
-        </w:rPr>
-        <w:t xml:space="preserve"> </w:t>
-      </w:r>
-      <w:r>
-        <w:rPr>
-          <w:b/>
-          <w:bCs/>
-          <w:color w:val="000080"/>
-          <w:lang w:eastAsia="fr-FR"/>
-        </w:rPr>
-        <w:t>-</w:t>
-      </w:r>
-      <w:r>
-        <w:rPr>
-          <w:color w:val="FF0000"/>
-          <w:lang w:eastAsia="fr-FR"/>
-        </w:rPr>
-        <w:t>3</w:t>
-      </w:r>
-      <w:r>
-        <w:rPr>
-          <w:b/>
-          <w:bCs/>
-          <w:color w:val="000080"/>
-          <w:lang w:eastAsia="fr-FR"/>
-        </w:rPr>
-        <w:t>]}))</w:t>
-      </w:r>
-    </w:p>
-    <w:p>
-      <w:pPr>
-        <w:pStyle w:val="code"/>
-        <w:rPr>
-          <w:lang w:eastAsia="fr-FR"/>
-        </w:rPr>
-      </w:pPr>
-    </w:p>
-    <w:p>
-      <w:pPr>
-        <w:pStyle w:val="code"/>
-        <w:rPr>
-          <w:lang w:eastAsia="fr-FR"/>
-        </w:rPr>
-      </w:pPr>
-    </w:p>
-    <w:p>
-      <w:pPr>
-        <w:pStyle w:val="code"/>
-        <w:rPr>
-          <w:lang w:val="en-US" w:eastAsia="fr-FR"/>
-        </w:rPr>
-      </w:pPr>
-      <w:r>
-        <w:rPr>
-          <w:lang w:val="en-US" w:eastAsia="fr-FR"/>
-        </w:rPr>
-        <w:t xml:space="preserve">fixW </w:t>
-      </w:r>
-      <w:r>
-        <w:rPr>
-          <w:b/>
-          <w:bCs/>
-          <w:color w:val="000080"/>
-          <w:lang w:val="en-US" w:eastAsia="fr-FR"/>
-        </w:rPr>
-        <w:t>=</w:t>
-      </w:r>
-      <w:r>
-        <w:rPr>
-          <w:lang w:val="en-US" w:eastAsia="fr-FR"/>
-        </w:rPr>
-        <w:t xml:space="preserve"> tf</w:t>
-      </w:r>
-      <w:r>
-        <w:rPr>
-          <w:b/>
-          <w:bCs/>
-          <w:color w:val="000080"/>
-          <w:lang w:val="en-US" w:eastAsia="fr-FR"/>
-        </w:rPr>
-        <w:t>.</w:t>
-      </w:r>
-      <w:r>
-        <w:rPr>
-          <w:lang w:val="en-US" w:eastAsia="fr-FR"/>
-        </w:rPr>
-        <w:t>assign</w:t>
-      </w:r>
-      <w:r>
-        <w:rPr>
-          <w:b/>
-          <w:bCs/>
-          <w:color w:val="000080"/>
-          <w:lang w:val="en-US" w:eastAsia="fr-FR"/>
-        </w:rPr>
-        <w:t>(</w:t>
-      </w:r>
-      <w:r>
-        <w:rPr>
-          <w:lang w:val="en-US" w:eastAsia="fr-FR"/>
-        </w:rPr>
-        <w:t>W</w:t>
-      </w:r>
-      <w:r>
-        <w:rPr>
-          <w:b/>
-          <w:bCs/>
-          <w:color w:val="000080"/>
-          <w:lang w:val="en-US" w:eastAsia="fr-FR"/>
-        </w:rPr>
-        <w:t>,</w:t>
-      </w:r>
-      <w:r>
-        <w:rPr>
-          <w:lang w:val="en-US" w:eastAsia="fr-FR"/>
-        </w:rPr>
-        <w:t xml:space="preserve"> </w:t>
-      </w:r>
-      <w:r>
-        <w:rPr>
-          <w:b/>
-          <w:bCs/>
-          <w:color w:val="000080"/>
-          <w:lang w:val="en-US" w:eastAsia="fr-FR"/>
-        </w:rPr>
-        <w:t>[-</w:t>
-      </w:r>
-      <w:r>
-        <w:rPr>
-          <w:color w:val="FF0000"/>
-          <w:lang w:val="en-US" w:eastAsia="fr-FR"/>
-        </w:rPr>
-        <w:t>1.</w:t>
-      </w:r>
-      <w:r>
-        <w:rPr>
-          <w:b/>
-          <w:bCs/>
-          <w:color w:val="000080"/>
-          <w:lang w:val="en-US" w:eastAsia="fr-FR"/>
-        </w:rPr>
-        <w:t>])</w:t>
-      </w:r>
-    </w:p>
-    <w:p>
-      <w:pPr>
-        <w:pStyle w:val="code"/>
-        <w:rPr>
-          <w:lang w:val="en-US" w:eastAsia="fr-FR"/>
-        </w:rPr>
-      </w:pPr>
-      <w:r>
-        <w:rPr>
-          <w:lang w:val="en-US" w:eastAsia="fr-FR"/>
-        </w:rPr>
-        <w:t xml:space="preserve">fixb </w:t>
-      </w:r>
-      <w:r>
-        <w:rPr>
-          <w:b/>
-          <w:bCs/>
-          <w:color w:val="000080"/>
-          <w:lang w:val="en-US" w:eastAsia="fr-FR"/>
-        </w:rPr>
-        <w:t>=</w:t>
-      </w:r>
-      <w:r>
-        <w:rPr>
-          <w:lang w:val="en-US" w:eastAsia="fr-FR"/>
-        </w:rPr>
-        <w:t xml:space="preserve"> tf</w:t>
-      </w:r>
-      <w:r>
-        <w:rPr>
-          <w:b/>
-          <w:bCs/>
-          <w:color w:val="000080"/>
-          <w:lang w:val="en-US" w:eastAsia="fr-FR"/>
-        </w:rPr>
-        <w:t>.</w:t>
-      </w:r>
-      <w:r>
-        <w:rPr>
-          <w:lang w:val="en-US" w:eastAsia="fr-FR"/>
-        </w:rPr>
-        <w:t>assign</w:t>
-      </w:r>
-      <w:r>
-        <w:rPr>
-          <w:b/>
-          <w:bCs/>
-          <w:color w:val="000080"/>
-          <w:lang w:val="en-US" w:eastAsia="fr-FR"/>
-        </w:rPr>
-        <w:t>(</w:t>
-      </w:r>
-      <w:r>
-        <w:rPr>
-          <w:lang w:val="en-US" w:eastAsia="fr-FR"/>
-        </w:rPr>
-        <w:t>b</w:t>
-      </w:r>
-      <w:r>
-        <w:rPr>
-          <w:b/>
-          <w:bCs/>
-          <w:color w:val="000080"/>
-          <w:lang w:val="en-US" w:eastAsia="fr-FR"/>
-        </w:rPr>
-        <w:t>,</w:t>
-      </w:r>
-      <w:r>
-        <w:rPr>
-          <w:lang w:val="en-US" w:eastAsia="fr-FR"/>
-        </w:rPr>
-        <w:t xml:space="preserve"> </w:t>
-      </w:r>
-      <w:r>
-        <w:rPr>
-          <w:b/>
-          <w:bCs/>
-          <w:color w:val="000080"/>
-          <w:lang w:val="en-US" w:eastAsia="fr-FR"/>
-        </w:rPr>
-        <w:t>[</w:t>
-      </w:r>
-      <w:r>
-        <w:rPr>
-          <w:color w:val="FF0000"/>
-          <w:lang w:val="en-US" w:eastAsia="fr-FR"/>
-        </w:rPr>
-        <w:t>1.</w:t>
-      </w:r>
-      <w:r>
-        <w:rPr>
-          <w:b/>
-          <w:bCs/>
-          <w:color w:val="000080"/>
-          <w:lang w:val="en-US" w:eastAsia="fr-FR"/>
-        </w:rPr>
-        <w:t>])</w:t>
-      </w:r>
-    </w:p>
-    <w:p>
-      <w:pPr>
-        <w:pStyle w:val="code"/>
-        <w:rPr>
-          <w:lang w:eastAsia="fr-FR"/>
-        </w:rPr>
-      </w:pPr>
-      <w:r>
-        <w:rPr>
-          <w:lang w:eastAsia="fr-FR"/>
-        </w:rPr>
-        <w:t>sess</w:t>
-      </w:r>
-      <w:r>
-        <w:rPr>
-          <w:b/>
-          <w:bCs/>
-          <w:color w:val="000080"/>
-          <w:lang w:eastAsia="fr-FR"/>
-        </w:rPr>
-        <w:t>.</w:t>
-      </w:r>
-      <w:r>
-        <w:rPr>
-          <w:lang w:eastAsia="fr-FR"/>
-        </w:rPr>
-        <w:t>run</w:t>
-      </w:r>
-      <w:r>
-        <w:rPr>
-          <w:b/>
-          <w:bCs/>
-          <w:color w:val="000080"/>
-          <w:lang w:eastAsia="fr-FR"/>
-        </w:rPr>
-        <w:t>([</w:t>
-      </w:r>
-      <w:r>
-        <w:rPr>
-          <w:lang w:eastAsia="fr-FR"/>
-        </w:rPr>
-        <w:t>fixW</w:t>
-      </w:r>
-      <w:r>
-        <w:rPr>
-          <w:b/>
-          <w:bCs/>
-          <w:color w:val="000080"/>
-          <w:lang w:eastAsia="fr-FR"/>
-        </w:rPr>
-        <w:t>,</w:t>
-      </w:r>
-      <w:r>
-        <w:rPr>
-          <w:lang w:eastAsia="fr-FR"/>
-        </w:rPr>
-        <w:t xml:space="preserve"> fixb</w:t>
-      </w:r>
-      <w:r>
-        <w:rPr>
-          <w:b/>
-          <w:bCs/>
-          <w:color w:val="000080"/>
-          <w:lang w:eastAsia="fr-FR"/>
-        </w:rPr>
-        <w:t>])</w:t>
-      </w:r>
-    </w:p>
-    <w:p>
-      <w:pPr>
-        <w:pStyle w:val="code"/>
-        <w:rPr>
-          <w:lang w:eastAsia="fr-FR"/>
-        </w:rPr>
-      </w:pPr>
-    </w:p>
-    <w:p>
-      <w:pPr>
-        <w:pStyle w:val="code"/>
-        <w:rPr>
-          <w:lang w:eastAsia="fr-FR"/>
-        </w:rPr>
-      </w:pPr>
-      <w:r>
-        <w:rPr>
-          <w:b/>
-          <w:bCs/>
-          <w:color w:val="0000FF"/>
-          <w:lang w:eastAsia="fr-FR"/>
-        </w:rPr>
-        <w:t>print</w:t>
-      </w:r>
-      <w:r>
-        <w:rPr>
-          <w:b/>
-          <w:bCs/>
-          <w:color w:val="000080"/>
-          <w:lang w:eastAsia="fr-FR"/>
-        </w:rPr>
-        <w:t>(</w:t>
-      </w:r>
-      <w:r>
-        <w:rPr>
-          <w:color w:val="808080"/>
-          <w:lang w:eastAsia="fr-FR"/>
-        </w:rPr>
-        <w:t>"erreur totale :"</w:t>
-      </w:r>
-      <w:r>
-        <w:rPr>
-          <w:b/>
-          <w:bCs/>
-          <w:color w:val="000080"/>
-          <w:lang w:eastAsia="fr-FR"/>
-        </w:rPr>
-        <w:t>,</w:t>
-      </w:r>
-      <w:r>
-        <w:rPr>
-          <w:lang w:eastAsia="fr-FR"/>
-        </w:rPr>
-        <w:t xml:space="preserve"> sess</w:t>
-      </w:r>
-      <w:r>
-        <w:rPr>
-          <w:b/>
-          <w:bCs/>
-          <w:color w:val="000080"/>
-          <w:lang w:eastAsia="fr-FR"/>
-        </w:rPr>
-        <w:t>.</w:t>
-      </w:r>
-      <w:r>
-        <w:rPr>
-          <w:lang w:eastAsia="fr-FR"/>
-        </w:rPr>
-        <w:t>run</w:t>
-      </w:r>
-      <w:r>
-        <w:rPr>
-          <w:b/>
-          <w:bCs/>
-          <w:color w:val="000080"/>
-          <w:lang w:eastAsia="fr-FR"/>
-        </w:rPr>
-        <w:t>(</w:t>
-      </w:r>
-      <w:r>
-        <w:rPr>
-          <w:lang w:eastAsia="fr-FR"/>
-        </w:rPr>
-        <w:t>erreur</w:t>
-      </w:r>
-      <w:r>
-        <w:rPr>
-          <w:b/>
-          <w:bCs/>
-          <w:color w:val="000080"/>
-          <w:lang w:eastAsia="fr-FR"/>
-        </w:rPr>
-        <w:t>,</w:t>
-      </w:r>
-      <w:r>
-        <w:rPr>
-          <w:lang w:eastAsia="fr-FR"/>
-        </w:rPr>
-        <w:t xml:space="preserve"> </w:t>
-      </w:r>
-      <w:r>
-        <w:rPr>
-          <w:b/>
-          <w:bCs/>
-          <w:color w:val="000080"/>
-          <w:lang w:eastAsia="fr-FR"/>
-        </w:rPr>
-        <w:t>{</w:t>
-      </w:r>
-      <w:r>
-        <w:rPr>
-          <w:lang w:eastAsia="fr-FR"/>
-        </w:rPr>
-        <w:t>x</w:t>
-      </w:r>
-      <w:r>
-        <w:rPr>
-          <w:b/>
-          <w:bCs/>
-          <w:color w:val="000080"/>
-          <w:lang w:eastAsia="fr-FR"/>
-        </w:rPr>
-        <w:t>:</w:t>
-      </w:r>
-      <w:r>
-        <w:rPr>
-          <w:lang w:eastAsia="fr-FR"/>
-        </w:rPr>
-        <w:t xml:space="preserve"> </w:t>
-      </w:r>
-      <w:r>
-        <w:rPr>
-          <w:b/>
-          <w:bCs/>
-          <w:color w:val="000080"/>
-          <w:lang w:eastAsia="fr-FR"/>
-        </w:rPr>
-        <w:t>[</w:t>
-      </w:r>
-      <w:r>
-        <w:rPr>
-          <w:color w:val="FF0000"/>
-          <w:lang w:eastAsia="fr-FR"/>
-        </w:rPr>
-        <w:t>1</w:t>
-      </w:r>
-      <w:r>
-        <w:rPr>
-          <w:b/>
-          <w:bCs/>
-          <w:color w:val="000080"/>
-          <w:lang w:eastAsia="fr-FR"/>
-        </w:rPr>
-        <w:t>,</w:t>
-      </w:r>
-      <w:r>
-        <w:rPr>
-          <w:lang w:eastAsia="fr-FR"/>
-        </w:rPr>
-        <w:t xml:space="preserve"> </w:t>
-      </w:r>
-      <w:r>
-        <w:rPr>
-          <w:color w:val="FF0000"/>
-          <w:lang w:eastAsia="fr-FR"/>
-        </w:rPr>
-        <w:t>2</w:t>
-      </w:r>
-      <w:r>
-        <w:rPr>
-          <w:b/>
-          <w:bCs/>
-          <w:color w:val="000080"/>
-          <w:lang w:eastAsia="fr-FR"/>
-        </w:rPr>
-        <w:t>,</w:t>
-      </w:r>
-      <w:r>
-        <w:rPr>
-          <w:lang w:eastAsia="fr-FR"/>
-        </w:rPr>
-        <w:t xml:space="preserve"> </w:t>
-      </w:r>
-      <w:r>
-        <w:rPr>
-          <w:color w:val="FF0000"/>
-          <w:lang w:eastAsia="fr-FR"/>
-        </w:rPr>
-        <w:t>3</w:t>
-      </w:r>
-      <w:r>
-        <w:rPr>
-          <w:b/>
-          <w:bCs/>
-          <w:color w:val="000080"/>
-          <w:lang w:eastAsia="fr-FR"/>
-        </w:rPr>
-        <w:t>,</w:t>
-      </w:r>
-      <w:r>
-        <w:rPr>
-          <w:lang w:eastAsia="fr-FR"/>
-        </w:rPr>
-        <w:t xml:space="preserve"> </w:t>
-      </w:r>
-      <w:r>
-        <w:rPr>
-          <w:color w:val="FF0000"/>
-          <w:lang w:eastAsia="fr-FR"/>
-        </w:rPr>
-        <w:t>4</w:t>
-      </w:r>
-      <w:r>
-        <w:rPr>
-          <w:b/>
-          <w:bCs/>
-          <w:color w:val="000080"/>
-          <w:lang w:eastAsia="fr-FR"/>
-        </w:rPr>
-        <w:t>],</w:t>
-      </w:r>
-      <w:r>
-        <w:rPr>
-          <w:lang w:eastAsia="fr-FR"/>
-        </w:rPr>
-        <w:t xml:space="preserve"> sortieVoulue</w:t>
-      </w:r>
-      <w:r>
-        <w:rPr>
-          <w:b/>
-          <w:bCs/>
-          <w:color w:val="000080"/>
-          <w:lang w:eastAsia="fr-FR"/>
-        </w:rPr>
-        <w:t>:</w:t>
-      </w:r>
-      <w:r>
-        <w:rPr>
-          <w:lang w:eastAsia="fr-FR"/>
-        </w:rPr>
-        <w:t xml:space="preserve"> </w:t>
-      </w:r>
-      <w:r>
-        <w:rPr>
-          <w:b/>
-          <w:bCs/>
-          <w:color w:val="000080"/>
-          <w:lang w:eastAsia="fr-FR"/>
-        </w:rPr>
-        <w:t>[</w:t>
-      </w:r>
-      <w:r>
-        <w:rPr>
-          <w:color w:val="FF0000"/>
-          <w:lang w:eastAsia="fr-FR"/>
-        </w:rPr>
-        <w:t>0</w:t>
-      </w:r>
-      <w:r>
-        <w:rPr>
-          <w:b/>
-          <w:bCs/>
-          <w:color w:val="000080"/>
-          <w:lang w:eastAsia="fr-FR"/>
-        </w:rPr>
-        <w:t>,</w:t>
-      </w:r>
-      <w:r>
-        <w:rPr>
-          <w:lang w:eastAsia="fr-FR"/>
-        </w:rPr>
-        <w:t xml:space="preserve"> </w:t>
-      </w:r>
-      <w:r>
-        <w:rPr>
-          <w:b/>
-          <w:bCs/>
-          <w:color w:val="000080"/>
-          <w:lang w:eastAsia="fr-FR"/>
-        </w:rPr>
-        <w:t>-</w:t>
-      </w:r>
-      <w:r>
-        <w:rPr>
-          <w:color w:val="FF0000"/>
-          <w:lang w:eastAsia="fr-FR"/>
-        </w:rPr>
-        <w:t>1</w:t>
-      </w:r>
-      <w:r>
-        <w:rPr>
-          <w:b/>
-          <w:bCs/>
-          <w:color w:val="000080"/>
-          <w:lang w:eastAsia="fr-FR"/>
-        </w:rPr>
-        <w:t>,</w:t>
-      </w:r>
-      <w:r>
-        <w:rPr>
-          <w:lang w:eastAsia="fr-FR"/>
-        </w:rPr>
-        <w:t xml:space="preserve"> </w:t>
-      </w:r>
-      <w:r>
-        <w:rPr>
-          <w:b/>
-          <w:bCs/>
-          <w:color w:val="000080"/>
-          <w:lang w:eastAsia="fr-FR"/>
-        </w:rPr>
-        <w:t>-</w:t>
-      </w:r>
-      <w:r>
-        <w:rPr>
-          <w:color w:val="FF0000"/>
-          <w:lang w:eastAsia="fr-FR"/>
-        </w:rPr>
-        <w:t>2</w:t>
-      </w:r>
-      <w:r>
-        <w:rPr>
-          <w:b/>
-          <w:bCs/>
-          <w:color w:val="000080"/>
-          <w:lang w:eastAsia="fr-FR"/>
-        </w:rPr>
-        <w:t>,</w:t>
-      </w:r>
-      <w:r>
-        <w:rPr>
-          <w:lang w:eastAsia="fr-FR"/>
-        </w:rPr>
-        <w:t xml:space="preserve"> </w:t>
-      </w:r>
-      <w:r>
-        <w:rPr>
-          <w:b/>
-          <w:bCs/>
-          <w:color w:val="000080"/>
-          <w:lang w:eastAsia="fr-FR"/>
-        </w:rPr>
-        <w:t>-</w:t>
-      </w:r>
-      <w:r>
-        <w:rPr>
-          <w:color w:val="FF0000"/>
-          <w:lang w:eastAsia="fr-FR"/>
-        </w:rPr>
-        <w:t>3</w:t>
-      </w:r>
-      <w:r>
-        <w:rPr>
-          <w:b/>
-          <w:bCs/>
-          <w:color w:val="000080"/>
-          <w:lang w:eastAsia="fr-FR"/>
-        </w:rPr>
-        <w:t>]}))</w:t>
-      </w:r>
-    </w:p>
-    <w:p>
-      <w:pPr>
-        <w:pStyle w:val="code"/>
-        <w:rPr>
-          <w:lang w:eastAsia="fr-FR"/>
-        </w:rPr>
-      </w:pPr>
     </w:p>
     <w:p>
       <w:pPr>
@@ -9782,7 +9905,6 @@
         <w:t>()</w:t>
       </w:r>
     </w:p>
-    <w:p/>
     <w:p>
       <w:r>
         <w:t>Voici également le graphe de calcul que notre programme a utilisé</w:t>
@@ -9794,10 +9916,9 @@
           <w:noProof/>
           <w:lang w:eastAsia="fr-FR"/>
         </w:rPr>
-        <w:lastRenderedPageBreak/>
         <w:drawing>
           <wp:inline distT="0" distB="0" distL="0" distR="0">
-            <wp:extent cx="6214793" cy="5049520"/>
+            <wp:extent cx="6210300" cy="4969669"/>
             <wp:effectExtent l="19050" t="0" r="0" b="0"/>
             <wp:docPr id="5" name="Image 4" descr="regressionLineaire1.png"/>
             <wp:cNvGraphicFramePr>
@@ -9819,7 +9940,7 @@
                   <pic:spPr>
                     <a:xfrm>
                       <a:off x="0" y="0"/>
-                      <a:ext cx="6214793" cy="5049520"/>
+                      <a:ext cx="6214793" cy="4973264"/>
                     </a:xfrm>
                     <a:prstGeom prst="rect">
                       <a:avLst/>
@@ -9855,6 +9976,7 @@
     </w:p>
     <w:p>
       <w:r>
+        <w:lastRenderedPageBreak/>
         <w:t>Il va falloir modifier notre programme TensorFlow pour logger cette erreur. Les lignes à insérer étant réparties un peu partout, nous indiquerons chaque modification séparément et fourniront le code complet en fin de section.</w:t>
       </w:r>
     </w:p>
@@ -9956,7 +10078,7 @@
           <w:rFonts w:ascii="Courier New" w:eastAsia="Times New Roman" w:hAnsi="Courier New" w:cs="Courier New"/>
           <w:color w:val="008000"/>
           <w:sz w:val="20"/>
-          <w:lang w:val="en-US" w:eastAsia="fr-FR"/>
+          <w:lang w:eastAsia="fr-FR"/>
         </w:rPr>
       </w:pPr>
     </w:p>
@@ -10079,7 +10201,6 @@
           <w:color w:val="0000FF"/>
           <w:lang w:val="en-US" w:eastAsia="fr-FR"/>
         </w:rPr>
-        <w:lastRenderedPageBreak/>
         <w:t>for</w:t>
       </w:r>
       <w:r>
@@ -12776,57 +12897,7 @@
       </w:pPr>
     </w:p>
     <w:p>
-      <w:pPr>
-        <w:rPr>
-          <w:lang w:val="en-US"/>
-        </w:rPr>
-      </w:pPr>
-    </w:p>
-    <w:p>
-      <w:pPr>
-        <w:rPr>
-          <w:lang w:val="en-US"/>
-        </w:rPr>
-      </w:pPr>
-    </w:p>
-    <w:p>
-      <w:pPr>
-        <w:rPr>
-          <w:lang w:val="en-US"/>
-        </w:rPr>
-      </w:pPr>
-    </w:p>
-    <w:p>
-      <w:pPr>
-        <w:rPr>
-          <w:lang w:val="en-US"/>
-        </w:rPr>
-      </w:pPr>
-    </w:p>
-    <w:p>
-      <w:pPr>
-        <w:rPr>
-          <w:lang w:val="en-US"/>
-        </w:rPr>
-      </w:pPr>
-    </w:p>
-    <w:p>
-      <w:pPr>
-        <w:rPr>
-          <w:lang w:val="en-US"/>
-        </w:rPr>
-      </w:pPr>
-    </w:p>
-    <w:p>
-      <w:pPr>
-        <w:rPr>
-          <w:lang w:val="en-US"/>
-        </w:rPr>
-      </w:pPr>
-    </w:p>
-    <w:p>
-      <w:r>
-        <w:lastRenderedPageBreak/>
+      <w:r>
         <w:t>Voici le résultat final</w:t>
       </w:r>
     </w:p>
@@ -12884,15 +12955,8 @@
       </w:r>
     </w:p>
     <w:sectPr>
-      <w:footerReference w:type="default" r:id="rId14"/>
       <w:pgSz w:w="11906" w:h="16838"/>
       <w:pgMar w:top="709" w:right="707" w:bottom="1417" w:left="1134" w:header="708" w:footer="708" w:gutter="0"/>
-      <w:pgBorders w:display="firstPage" w:offsetFrom="page">
-        <w:top w:val="double" w:sz="12" w:space="24" w:color="auto"/>
-        <w:left w:val="double" w:sz="12" w:space="24" w:color="auto"/>
-        <w:bottom w:val="double" w:sz="12" w:space="24" w:color="auto"/>
-        <w:right w:val="double" w:sz="12" w:space="24" w:color="auto"/>
-      </w:pgBorders>
       <w:cols w:space="708"/>
       <w:docGrid w:linePitch="360"/>
     </w:sectPr>
@@ -12917,16 +12981,6 @@
     </w:p>
   </w:endnote>
 </w:endnotes>
-</file>
-
-<file path=word/footer1.xml><?xml version="1.0" encoding="utf-8"?>
-<w:ftr xmlns:ve="http://schemas.openxmlformats.org/markup-compatibility/2006" xmlns:o="urn:schemas-microsoft-com:office:office" xmlns:r="http://schemas.openxmlformats.org/officeDocument/2006/relationships" xmlns:m="http://schemas.openxmlformats.org/officeDocument/2006/math" xmlns:v="urn:schemas-microsoft-com:vml" xmlns:wp="http://schemas.openxmlformats.org/drawingml/2006/wordprocessingDrawing" xmlns:w10="urn:schemas-microsoft-com:office:word" xmlns:w="http://schemas.openxmlformats.org/wordprocessingml/2006/main" xmlns:wne="http://schemas.microsoft.com/office/word/2006/wordml">
-  <w:p>
-    <w:pPr>
-      <w:pStyle w:val="Pieddepage"/>
-    </w:pPr>
-  </w:p>
-</w:ftr>
 </file>
 
 <file path=word/footnotes.xml><?xml version="1.0" encoding="utf-8"?>
@@ -14198,6 +14252,29 @@
       <w:szCs w:val="20"/>
     </w:rPr>
   </w:style>
+  <w:style w:type="paragraph" w:styleId="Sansinterligne">
+    <w:name w:val="No Spacing"/>
+    <w:link w:val="SansinterligneCar"/>
+    <w:uiPriority w:val="1"/>
+    <w:qFormat/>
+    <w:rsid w:val="00A34BC7"/>
+    <w:pPr>
+      <w:spacing w:after="0" w:line="240" w:lineRule="auto"/>
+    </w:pPr>
+    <w:rPr>
+      <w:rFonts w:eastAsiaTheme="minorEastAsia"/>
+    </w:rPr>
+  </w:style>
+  <w:style w:type="character" w:customStyle="1" w:styleId="SansinterligneCar">
+    <w:name w:val="Sans interligne Car"/>
+    <w:basedOn w:val="Policepardfaut"/>
+    <w:link w:val="Sansinterligne"/>
+    <w:uiPriority w:val="1"/>
+    <w:rsid w:val="00A34BC7"/>
+    <w:rPr>
+      <w:rFonts w:eastAsiaTheme="minorEastAsia"/>
+    </w:rPr>
+  </w:style>
 </w:styles>
 </file>
 
@@ -14489,7 +14566,7 @@
 </file>
 
 <file path=customXml/itemProps1.xml><?xml version="1.0" encoding="utf-8"?>
-<ds:datastoreItem xmlns:ds="http://schemas.openxmlformats.org/officeDocument/2006/customXml" ds:itemID="{45E6FC22-63F8-495E-8FAD-7E08F61AC192}">
+<ds:datastoreItem xmlns:ds="http://schemas.openxmlformats.org/officeDocument/2006/customXml" ds:itemID="{F9F786DD-563D-46B7-97D9-6B671BB2BC3F}">
   <ds:schemaRefs>
     <ds:schemaRef ds:uri="http://schemas.openxmlformats.org/officeDocument/2006/bibliography"/>
   </ds:schemaRefs>

</xml_diff>

<commit_message>
Derniere Modif Tutoriel Word avant Latex
Apres : que Latex !
</commit_message>
<xml_diff>
--- a/tutorielTensorFlow.docx
+++ b/tutorielTensorFlow.docx
@@ -156,6 +156,8 @@
         </w:rPr>
       </w:pPr>
     </w:p>
+    <w:p/>
+    <w:p/>
     <w:p>
       <w:pPr>
         <w:pStyle w:val="Titre1"/>
@@ -178,6 +180,10 @@
       </w:pPr>
     </w:p>
     <w:p>
+      <w:pPr>
+        <w:pStyle w:val="Titre2"/>
+        <w:jc w:val="center"/>
+      </w:pPr>
       <w:r>
         <w:t>Prise en main et installation de la bibliothèqueTensorFlow.</w:t>
       </w:r>
@@ -185,6 +191,9 @@
     <w:p/>
     <w:p>
       <w:pPr>
+        <w:spacing w:after="0"/>
+        <w:contextualSpacing/>
+        <w:jc w:val="right"/>
         <w:rPr>
           <w:bdr w:val="none" w:sz="0" w:space="0" w:color="auto" w:frame="1"/>
           <w:lang w:eastAsia="fr-FR"/>
@@ -226,6 +235,9 @@
     </w:p>
     <w:p>
       <w:pPr>
+        <w:spacing w:after="0"/>
+        <w:contextualSpacing/>
+        <w:jc w:val="right"/>
         <w:rPr>
           <w:lang w:eastAsia="fr-FR"/>
         </w:rPr>
@@ -258,66 +270,18 @@
     </w:p>
     <w:p>
       <w:pPr>
-        <w:rPr>
-          <w:lang w:eastAsia="fr-FR"/>
-        </w:rPr>
-      </w:pPr>
-    </w:p>
-    <w:p>
-      <w:pPr>
-        <w:rPr>
-          <w:lang w:eastAsia="fr-FR"/>
-        </w:rPr>
-      </w:pPr>
-    </w:p>
-    <w:p>
-      <w:pPr>
-        <w:rPr>
-          <w:lang w:eastAsia="fr-FR"/>
-        </w:rPr>
-      </w:pPr>
-    </w:p>
-    <w:p>
-      <w:pPr>
-        <w:rPr>
-          <w:lang w:eastAsia="fr-FR"/>
-        </w:rPr>
-      </w:pPr>
-    </w:p>
-    <w:p>
-      <w:pPr>
-        <w:rPr>
-          <w:lang w:eastAsia="fr-FR"/>
-        </w:rPr>
-      </w:pPr>
-    </w:p>
-    <w:p>
-      <w:pPr>
-        <w:rPr>
-          <w:lang w:eastAsia="fr-FR"/>
-        </w:rPr>
-      </w:pPr>
-    </w:p>
-    <w:p>
-      <w:pPr>
-        <w:rPr>
-          <w:lang w:eastAsia="fr-FR"/>
-        </w:rPr>
-      </w:pPr>
-    </w:p>
-    <w:p>
-      <w:pPr>
-        <w:rPr>
-          <w:lang w:eastAsia="fr-FR"/>
-        </w:rPr>
-      </w:pPr>
-    </w:p>
-    <w:p>
-      <w:pPr>
-        <w:rPr>
-          <w:lang w:eastAsia="fr-FR"/>
-        </w:rPr>
-      </w:pPr>
+        <w:contextualSpacing/>
+        <w:jc w:val="right"/>
+        <w:rPr>
+          <w:lang w:eastAsia="fr-FR"/>
+        </w:rPr>
+      </w:pPr>
+      <w:r>
+        <w:t>L3 Informatiq</w:t>
+      </w:r>
+      <w:r>
+        <w:t>ue</w:t>
+      </w:r>
     </w:p>
     <w:p>
       <w:pPr>
@@ -437,71 +401,45 @@
     </w:p>
     <w:p>
       <w:pPr>
-        <w:rPr>
-          <w:bdr w:val="none" w:sz="0" w:space="0" w:color="auto" w:frame="1"/>
-          <w:shd w:val="clear" w:color="auto" w:fill="FFFFFF"/>
-        </w:rPr>
-      </w:pPr>
-    </w:p>
-    <w:p>
-      <w:pPr>
-        <w:rPr>
-          <w:bdr w:val="none" w:sz="0" w:space="0" w:color="auto" w:frame="1"/>
-          <w:shd w:val="clear" w:color="auto" w:fill="FFFFFF"/>
-        </w:rPr>
-      </w:pPr>
-    </w:p>
-    <w:p>
-      <w:pPr>
-        <w:rPr>
-          <w:bdr w:val="none" w:sz="0" w:space="0" w:color="auto" w:frame="1"/>
-          <w:shd w:val="clear" w:color="auto" w:fill="FFFFFF"/>
-        </w:rPr>
-      </w:pPr>
-    </w:p>
-    <w:p>
-      <w:pPr>
-        <w:rPr>
+        <w:pStyle w:val="Titre2"/>
+        <w:spacing w:before="0"/>
+        <w:rPr>
+          <w:color w:val="000000" w:themeColor="text1"/>
           <w:sz w:val="18"/>
           <w:szCs w:val="18"/>
         </w:rPr>
       </w:pPr>
       <w:r>
-        <w:rPr>
-          <w:b/>
-          <w:bCs/>
-          <w:color w:val="00283C"/>
-          <w:sz w:val="21"/>
-          <w:szCs w:val="21"/>
-          <w:bdr w:val="none" w:sz="0" w:space="0" w:color="auto" w:frame="1"/>
-          <w:shd w:val="clear" w:color="auto" w:fill="FFFFFF"/>
-        </w:rPr>
-        <w:t>Etablissement / Formation :</w:t>
+        <w:t>Etablissement</w:t>
+      </w:r>
+      <w:r>
+        <w:t xml:space="preserve"> </w:t>
+      </w:r>
+      <w:r>
+        <w:t>:</w:t>
       </w:r>
       <w:r>
         <w:rPr>
           <w:rFonts w:eastAsia="Times New Roman"/>
-          <w:lang w:eastAsia="fr-FR"/>
-        </w:rPr>
-        <w:t xml:space="preserve">Université des Antilles / </w:t>
-      </w:r>
-      <w:r>
-        <w:t>L3 Informatiq</w:t>
-      </w:r>
-      <w:r>
-        <w:t xml:space="preserve">ue et outils mathématiques pour   </w:t>
-      </w:r>
-      <w:r>
-        <w:t>l'informatique</w:t>
-      </w:r>
-      <w:r>
+          <w:color w:val="000000" w:themeColor="text1"/>
+          <w:lang w:eastAsia="fr-FR"/>
+        </w:rPr>
+        <w:t xml:space="preserve">Université des Antilles </w:t>
+      </w:r>
+      <w:r>
+        <w:rPr>
+          <w:color w:val="000000" w:themeColor="text1"/>
+        </w:rPr>
         <w:t>.</w:t>
       </w:r>
     </w:p>
     <w:p>
       <w:pPr>
+        <w:pStyle w:val="Titre2"/>
+        <w:spacing w:before="0"/>
         <w:rPr>
           <w:rFonts w:eastAsia="Times New Roman"/>
+          <w:color w:val="000000" w:themeColor="text1"/>
           <w:sz w:val="32"/>
           <w:szCs w:val="24"/>
           <w:lang w:eastAsia="fr-FR"/>
@@ -513,7 +451,7 @@
           <w:bdr w:val="none" w:sz="0" w:space="0" w:color="auto" w:frame="1"/>
           <w:shd w:val="clear" w:color="auto" w:fill="FFFFFF"/>
         </w:rPr>
-        <w:t xml:space="preserve">      </w:t>
+        <w:t>Etablissement</w:t>
       </w:r>
       <w:r>
         <w:rPr>
@@ -521,43 +459,29 @@
           <w:bdr w:val="none" w:sz="0" w:space="0" w:color="auto" w:frame="1"/>
           <w:shd w:val="clear" w:color="auto" w:fill="FFFFFF"/>
         </w:rPr>
-        <w:t>Etablissement</w:t>
-      </w:r>
-      <w:r>
-        <w:rPr>
-          <w:sz w:val="21"/>
+        <w:t xml:space="preserve"> </w:t>
+      </w:r>
+      <w:r>
+        <w:rPr>
           <w:bdr w:val="none" w:sz="0" w:space="0" w:color="auto" w:frame="1"/>
           <w:shd w:val="clear" w:color="auto" w:fill="FFFFFF"/>
         </w:rPr>
-        <w:t xml:space="preserve"> </w:t>
+        <w:t xml:space="preserve"> d'accueil</w:t>
       </w:r>
       <w:r>
         <w:rPr>
           <w:bdr w:val="none" w:sz="0" w:space="0" w:color="auto" w:frame="1"/>
           <w:shd w:val="clear" w:color="auto" w:fill="FFFFFF"/>
         </w:rPr>
-        <w:t xml:space="preserve"> d'accueil</w:t>
-      </w:r>
-      <w:r>
-        <w:rPr>
+        <w:t xml:space="preserve">: </w:t>
+      </w:r>
+      <w:r>
+        <w:rPr>
+          <w:color w:val="000000" w:themeColor="text1"/>
           <w:bdr w:val="none" w:sz="0" w:space="0" w:color="auto" w:frame="1"/>
           <w:shd w:val="clear" w:color="auto" w:fill="FFFFFF"/>
         </w:rPr>
-        <w:t xml:space="preserve">: </w:t>
-      </w:r>
-      <w:r>
-        <w:rPr>
-          <w:bdr w:val="none" w:sz="0" w:space="0" w:color="auto" w:frame="1"/>
-          <w:shd w:val="clear" w:color="auto" w:fill="FFFFFF"/>
-        </w:rPr>
-        <w:t xml:space="preserve">Laboratoire LAMIA </w:t>
-      </w:r>
-      <w:r>
-        <w:rPr>
-          <w:bdr w:val="none" w:sz="0" w:space="0" w:color="auto" w:frame="1"/>
-          <w:shd w:val="clear" w:color="auto" w:fill="FFFFFF"/>
-        </w:rPr>
-        <w:t>.</w:t>
+        <w:t>Laboratoire LAMIA .</w:t>
       </w:r>
     </w:p>
     <w:p>
@@ -588,29 +512,11 @@
       </w:r>
     </w:p>
     <w:p/>
-    <w:p/>
-    <w:p/>
-    <w:p/>
-    <w:p>
-      <w:r>
-        <w:t>Sommaire :</w:t>
-      </w:r>
-    </w:p>
-    <w:p/>
-    <w:p/>
-    <w:p/>
-    <w:p/>
-    <w:p/>
-    <w:p/>
-    <w:p/>
-    <w:p/>
-    <w:p/>
-    <w:p/>
-    <w:p/>
-    <w:p/>
-    <w:p/>
-    <w:p/>
-    <w:p/>
+    <w:p>
+      <w:pPr>
+        <w:pStyle w:val="Titre2"/>
+      </w:pPr>
+    </w:p>
     <w:p>
       <w:pPr>
         <w:pStyle w:val="Titre2"/>
@@ -1107,7 +1013,6 @@
           <w:highlight w:val="white"/>
           <w:lang w:val="en-US"/>
         </w:rPr>
-        <w:lastRenderedPageBreak/>
         <w:t xml:space="preserve">W </w:t>
       </w:r>
       <w:r>
@@ -1705,7 +1610,6 @@
     </w:p>
     <w:p>
       <w:r>
-        <w:lastRenderedPageBreak/>
         <w:t>Le code ci-dessus construit le graphe.</w:t>
       </w:r>
     </w:p>
@@ -1722,6 +1626,7 @@
           <w:highlight w:val="white"/>
           <w:lang w:val="en-US"/>
         </w:rPr>
+        <w:lastRenderedPageBreak/>
         <w:t xml:space="preserve">init </w:t>
       </w:r>
       <w:r>
@@ -3417,26 +3322,26 @@
         <w:pStyle w:val="Titre2"/>
       </w:pPr>
       <w:r>
+        <w:t>Premiers pas avec Tensorboard</w:t>
+      </w:r>
+    </w:p>
+    <w:p>
+      <w:r>
+        <w:t xml:space="preserve">TensorBoard est l'outil de visualisation associé a TensorFlow. Il permet de visualiser le </w:t>
+      </w:r>
+      <w:r>
+        <w:rPr>
+          <w:b/>
+        </w:rPr>
+        <w:t>graphe de calcul</w:t>
+      </w:r>
+      <w:r>
+        <w:t>, mais aussi des valeurs importantes retenues lors des calculs exécutés sur ce graphe de calcul.</w:t>
+      </w:r>
+    </w:p>
+    <w:p>
+      <w:r>
         <w:lastRenderedPageBreak/>
-        <w:t>Premiers pas avec Tensorboard</w:t>
-      </w:r>
-    </w:p>
-    <w:p>
-      <w:r>
-        <w:t xml:space="preserve">TensorBoard est l'outil de visualisation associé a TensorFlow. Il permet de visualiser le </w:t>
-      </w:r>
-      <w:r>
-        <w:rPr>
-          <w:b/>
-        </w:rPr>
-        <w:t>graphe de calcul</w:t>
-      </w:r>
-      <w:r>
-        <w:t>, mais aussi des valeurs importantes retenues lors des calculs exécutés sur ce graphe de calcul.</w:t>
-      </w:r>
-    </w:p>
-    <w:p>
-      <w:r>
         <w:t>Pour sélectionner les informations a visualiser, nous l'indiquerons a notre programme TensorFlow. Le programme sauvegardera ces informations dans un répertoire spécifique.</w:t>
       </w:r>
     </w:p>
@@ -20748,7 +20653,7 @@
           <w:rFonts w:ascii="Times New Roman" w:hAnsi="Times New Roman" w:cs="Times New Roman"/>
           <w:sz w:val="24"/>
           <w:szCs w:val="24"/>
-          <w:lang w:val="en-US" w:eastAsia="fr-FR"/>
+          <w:lang w:eastAsia="fr-FR"/>
         </w:rPr>
       </w:pPr>
       <w:r>
@@ -20759,7 +20664,7 @@
       </w:r>
       <w:r>
         <w:rPr>
-          <w:lang w:val="en-US" w:eastAsia="fr-FR"/>
+          <w:lang w:eastAsia="fr-FR"/>
         </w:rPr>
         <w:t>features_dtype</w:t>
       </w:r>
@@ -20768,13 +20673,13 @@
           <w:b/>
           <w:bCs/>
           <w:color w:val="000080"/>
-          <w:lang w:val="en-US" w:eastAsia="fr-FR"/>
+          <w:lang w:eastAsia="fr-FR"/>
         </w:rPr>
         <w:t>=</w:t>
       </w:r>
       <w:r>
         <w:rPr>
-          <w:lang w:val="en-US" w:eastAsia="fr-FR"/>
+          <w:lang w:eastAsia="fr-FR"/>
         </w:rPr>
         <w:t>np</w:t>
       </w:r>
@@ -20783,13 +20688,13 @@
           <w:b/>
           <w:bCs/>
           <w:color w:val="000080"/>
-          <w:lang w:val="en-US" w:eastAsia="fr-FR"/>
+          <w:lang w:eastAsia="fr-FR"/>
         </w:rPr>
         <w:t>.</w:t>
       </w:r>
       <w:r>
         <w:rPr>
-          <w:lang w:val="en-US" w:eastAsia="fr-FR"/>
+          <w:lang w:eastAsia="fr-FR"/>
         </w:rPr>
         <w:t>float32</w:t>
       </w:r>
@@ -20798,7 +20703,7 @@
           <w:b/>
           <w:bCs/>
           <w:color w:val="000080"/>
-          <w:lang w:val="en-US" w:eastAsia="fr-FR"/>
+          <w:lang w:eastAsia="fr-FR"/>
         </w:rPr>
         <w:t>)</w:t>
       </w:r>
@@ -22730,12 +22635,12 @@
       <w:pPr>
         <w:pStyle w:val="sortieProgramme"/>
         <w:rPr>
-          <w:lang w:eastAsia="fr-FR"/>
-        </w:rPr>
-      </w:pPr>
-      <w:r>
-        <w:rPr>
-          <w:lang w:eastAsia="fr-FR"/>
+          <w:lang w:val="en-US" w:eastAsia="fr-FR"/>
+        </w:rPr>
+      </w:pPr>
+      <w:r>
+        <w:rPr>
+          <w:lang w:val="en-US" w:eastAsia="fr-FR"/>
         </w:rPr>
         <w:t>Learning Accuracy: 1.000</w:t>
       </w:r>
@@ -22744,12 +22649,12 @@
       <w:pPr>
         <w:pStyle w:val="sortieProgramme"/>
         <w:rPr>
-          <w:lang w:eastAsia="fr-FR"/>
-        </w:rPr>
-      </w:pPr>
-      <w:r>
-        <w:rPr>
-          <w:lang w:eastAsia="fr-FR"/>
+          <w:lang w:val="en-US" w:eastAsia="fr-FR"/>
+        </w:rPr>
+      </w:pPr>
+      <w:r>
+        <w:rPr>
+          <w:lang w:val="en-US" w:eastAsia="fr-FR"/>
         </w:rPr>
         <w:t>Test Accuracy: 0.966667</w:t>
       </w:r>
@@ -22758,6 +22663,7 @@
       <w:pPr>
         <w:rPr>
           <w:color w:val="212121"/>
+          <w:lang w:val="en-US"/>
         </w:rPr>
       </w:pPr>
     </w:p>
@@ -23833,7 +23739,6 @@
       </w:r>
     </w:p>
     <w:sectPr>
-      <w:footerReference w:type="default" r:id="rId19"/>
       <w:pgSz w:w="11906" w:h="16838"/>
       <w:pgMar w:top="709" w:right="707" w:bottom="1417" w:left="1134" w:header="708" w:footer="708" w:gutter="0"/>
       <w:pgBorders w:display="firstPage" w:offsetFrom="page">
@@ -23866,16 +23771,6 @@
     </w:p>
   </w:endnote>
 </w:endnotes>
-</file>
-
-<file path=word/footer1.xml><?xml version="1.0" encoding="utf-8"?>
-<w:ftr xmlns:ve="http://schemas.openxmlformats.org/markup-compatibility/2006" xmlns:o="urn:schemas-microsoft-com:office:office" xmlns:r="http://schemas.openxmlformats.org/officeDocument/2006/relationships" xmlns:m="http://schemas.openxmlformats.org/officeDocument/2006/math" xmlns:v="urn:schemas-microsoft-com:vml" xmlns:wp="http://schemas.openxmlformats.org/drawingml/2006/wordprocessingDrawing" xmlns:w10="urn:schemas-microsoft-com:office:word" xmlns:w="http://schemas.openxmlformats.org/wordprocessingml/2006/main" xmlns:wne="http://schemas.microsoft.com/office/word/2006/wordml">
-  <w:p>
-    <w:pPr>
-      <w:pStyle w:val="Pieddepage"/>
-    </w:pPr>
-  </w:p>
-</w:ftr>
 </file>
 
 <file path=word/footnotes.xml><?xml version="1.0" encoding="utf-8"?>

</xml_diff>